<commit_message>
updating the 1-JS-Basics doc file and script.js file
</commit_message>
<xml_diff>
--- a/JS_BASICS_1/1-JS-Basics.docx
+++ b/JS_BASICS_1/1-JS-Basics.docx
@@ -364,7 +364,23 @@
           <w:rFonts w:ascii="Times New Roman" w:hAnsi="Times New Roman" w:cs="Times New Roman"/>
           <w:lang w:val="en-US"/>
         </w:rPr>
-        <w:t>Like in firefox Spider Monkey, Google V8.</w:t>
+        <w:t xml:space="preserve">Like in </w:t>
+      </w:r>
+      <w:proofErr w:type="spellStart"/>
+      <w:r>
+        <w:rPr>
+          <w:rFonts w:ascii="Times New Roman" w:hAnsi="Times New Roman" w:cs="Times New Roman"/>
+          <w:lang w:val="en-US"/>
+        </w:rPr>
+        <w:t>firefox</w:t>
+      </w:r>
+      <w:proofErr w:type="spellEnd"/>
+      <w:r>
+        <w:rPr>
+          <w:rFonts w:ascii="Times New Roman" w:hAnsi="Times New Roman" w:cs="Times New Roman"/>
+          <w:lang w:val="en-US"/>
+        </w:rPr>
+        <w:t xml:space="preserve"> Spider Monkey, Google V8.</w:t>
       </w:r>
     </w:p>
     <w:p>
@@ -622,69 +638,80 @@
           <w:rFonts w:ascii="Times New Roman" w:hAnsi="Times New Roman" w:cs="Times New Roman"/>
           <w:lang w:val="en-US"/>
         </w:rPr>
-        <w:t>Node js</w:t>
-      </w:r>
-    </w:p>
-    <w:p>
-      <w:pPr>
-        <w:rPr>
-          <w:rFonts w:ascii="Times New Roman" w:hAnsi="Times New Roman" w:cs="Times New Roman"/>
-          <w:lang w:val="en-US"/>
-        </w:rPr>
-      </w:pPr>
-    </w:p>
-    <w:p>
-      <w:pPr>
-        <w:rPr>
-          <w:rFonts w:ascii="Times New Roman" w:hAnsi="Times New Roman" w:cs="Times New Roman"/>
-          <w:lang w:val="en-US"/>
-        </w:rPr>
-      </w:pPr>
-    </w:p>
-    <w:p>
-      <w:pPr>
-        <w:rPr>
-          <w:rFonts w:ascii="Times New Roman" w:hAnsi="Times New Roman" w:cs="Times New Roman"/>
-          <w:lang w:val="en-US"/>
-        </w:rPr>
-      </w:pPr>
-    </w:p>
-    <w:p>
-      <w:pPr>
-        <w:rPr>
-          <w:rFonts w:ascii="Times New Roman" w:hAnsi="Times New Roman" w:cs="Times New Roman"/>
-          <w:lang w:val="en-US"/>
-        </w:rPr>
-      </w:pPr>
-    </w:p>
-    <w:p>
-      <w:pPr>
-        <w:rPr>
-          <w:rFonts w:ascii="Times New Roman" w:hAnsi="Times New Roman" w:cs="Times New Roman"/>
-          <w:lang w:val="en-US"/>
-        </w:rPr>
-      </w:pPr>
-    </w:p>
-    <w:p>
-      <w:pPr>
-        <w:rPr>
-          <w:rFonts w:ascii="Times New Roman" w:hAnsi="Times New Roman" w:cs="Times New Roman"/>
-          <w:lang w:val="en-US"/>
-        </w:rPr>
-      </w:pPr>
-    </w:p>
-    <w:p>
-      <w:pPr>
-        <w:rPr>
-          <w:rFonts w:ascii="Times New Roman" w:hAnsi="Times New Roman" w:cs="Times New Roman"/>
-          <w:lang w:val="en-US"/>
-        </w:rPr>
-      </w:pPr>
-    </w:p>
-    <w:p>
-      <w:pPr>
-        <w:rPr>
-          <w:rFonts w:ascii="Times New Roman" w:hAnsi="Times New Roman" w:cs="Times New Roman"/>
+        <w:t xml:space="preserve">Node </w:t>
+      </w:r>
+      <w:proofErr w:type="spellStart"/>
+      <w:r>
+        <w:rPr>
+          <w:rFonts w:ascii="Times New Roman" w:hAnsi="Times New Roman" w:cs="Times New Roman"/>
+          <w:lang w:val="en-US"/>
+        </w:rPr>
+        <w:t>js</w:t>
+      </w:r>
+      <w:proofErr w:type="spellEnd"/>
+    </w:p>
+    <w:p>
+      <w:pPr>
+        <w:rPr>
+          <w:rFonts w:ascii="Times New Roman" w:hAnsi="Times New Roman" w:cs="Times New Roman"/>
+          <w:lang w:val="en-US"/>
+        </w:rPr>
+      </w:pPr>
+    </w:p>
+    <w:p>
+      <w:pPr>
+        <w:rPr>
+          <w:rFonts w:ascii="Times New Roman" w:hAnsi="Times New Roman" w:cs="Times New Roman"/>
+          <w:lang w:val="en-US"/>
+        </w:rPr>
+      </w:pPr>
+    </w:p>
+    <w:p>
+      <w:pPr>
+        <w:rPr>
+          <w:rFonts w:ascii="Times New Roman" w:hAnsi="Times New Roman" w:cs="Times New Roman"/>
+          <w:lang w:val="en-US"/>
+        </w:rPr>
+      </w:pPr>
+    </w:p>
+    <w:p>
+      <w:pPr>
+        <w:rPr>
+          <w:rFonts w:ascii="Times New Roman" w:hAnsi="Times New Roman" w:cs="Times New Roman"/>
+          <w:lang w:val="en-US"/>
+        </w:rPr>
+      </w:pPr>
+    </w:p>
+    <w:p>
+      <w:pPr>
+        <w:rPr>
+          <w:rFonts w:ascii="Times New Roman" w:hAnsi="Times New Roman" w:cs="Times New Roman"/>
+          <w:lang w:val="en-US"/>
+        </w:rPr>
+      </w:pPr>
+    </w:p>
+    <w:p>
+      <w:pPr>
+        <w:rPr>
+          <w:rFonts w:ascii="Times New Roman" w:hAnsi="Times New Roman" w:cs="Times New Roman"/>
+          <w:lang w:val="en-US"/>
+        </w:rPr>
+      </w:pPr>
+    </w:p>
+    <w:p>
+      <w:pPr>
+        <w:rPr>
+          <w:rFonts w:ascii="Times New Roman" w:hAnsi="Times New Roman" w:cs="Times New Roman"/>
+          <w:lang w:val="en-US"/>
+        </w:rPr>
+      </w:pPr>
+    </w:p>
+    <w:p>
+      <w:pPr>
+        <w:rPr>
+          <w:rFonts w:ascii="Times New Roman" w:hAnsi="Times New Roman" w:cs="Times New Roman"/>
+          <w:b/>
+          <w:bCs/>
           <w:sz w:val="28"/>
           <w:szCs w:val="28"/>
           <w:lang w:val="en-US"/>
@@ -693,6 +720,8 @@
       <w:r>
         <w:rPr>
           <w:rFonts w:ascii="Times New Roman" w:hAnsi="Times New Roman" w:cs="Times New Roman"/>
+          <w:b/>
+          <w:bCs/>
           <w:sz w:val="28"/>
           <w:szCs w:val="28"/>
           <w:lang w:val="en-US"/>
@@ -752,12 +781,21 @@
           <w:lang w:val="en-US"/>
         </w:rPr>
       </w:pPr>
-      <w:r>
-        <w:rPr>
-          <w:rFonts w:ascii="Times New Roman" w:hAnsi="Times New Roman" w:cs="Times New Roman"/>
-          <w:lang w:val="en-US"/>
-        </w:rPr>
-        <w:t>console.log() – use to print something in the console.</w:t>
+      <w:proofErr w:type="gramStart"/>
+      <w:r>
+        <w:rPr>
+          <w:rFonts w:ascii="Times New Roman" w:hAnsi="Times New Roman" w:cs="Times New Roman"/>
+          <w:lang w:val="en-US"/>
+        </w:rPr>
+        <w:t>console.log(</w:t>
+      </w:r>
+      <w:proofErr w:type="gramEnd"/>
+      <w:r>
+        <w:rPr>
+          <w:rFonts w:ascii="Times New Roman" w:hAnsi="Times New Roman" w:cs="Times New Roman"/>
+          <w:lang w:val="en-US"/>
+        </w:rPr>
+        <w:t>) – use to print something in the console.</w:t>
       </w:r>
     </w:p>
     <w:p>
@@ -920,6 +958,8 @@
       <w:pPr>
         <w:rPr>
           <w:rFonts w:ascii="Times New Roman" w:hAnsi="Times New Roman" w:cs="Times New Roman"/>
+          <w:b/>
+          <w:bCs/>
           <w:sz w:val="28"/>
           <w:szCs w:val="28"/>
           <w:lang w:val="en-US"/>
@@ -928,6 +968,8 @@
       <w:r>
         <w:rPr>
           <w:rFonts w:ascii="Times New Roman" w:hAnsi="Times New Roman" w:cs="Times New Roman"/>
+          <w:b/>
+          <w:bCs/>
           <w:sz w:val="28"/>
           <w:szCs w:val="28"/>
           <w:lang w:val="en-US"/>
@@ -1327,12 +1369,20 @@
       <w:pPr>
         <w:rPr>
           <w:rFonts w:ascii="Times New Roman" w:hAnsi="Times New Roman" w:cs="Times New Roman"/>
-          <w:lang w:val="en-US"/>
-        </w:rPr>
-      </w:pPr>
-      <w:r>
-        <w:rPr>
-          <w:rFonts w:ascii="Times New Roman" w:hAnsi="Times New Roman" w:cs="Times New Roman"/>
+          <w:b/>
+          <w:bCs/>
+          <w:sz w:val="28"/>
+          <w:szCs w:val="28"/>
+          <w:lang w:val="en-US"/>
+        </w:rPr>
+      </w:pPr>
+      <w:r>
+        <w:rPr>
+          <w:rFonts w:ascii="Times New Roman" w:hAnsi="Times New Roman" w:cs="Times New Roman"/>
+          <w:b/>
+          <w:bCs/>
+          <w:sz w:val="28"/>
+          <w:szCs w:val="28"/>
           <w:lang w:val="en-US"/>
         </w:rPr>
         <w:t>Constant</w:t>
@@ -1370,28 +1420,2966 @@
           <w:lang w:val="en-US"/>
         </w:rPr>
       </w:pPr>
-    </w:p>
-    <w:p>
-      <w:pPr>
-        <w:ind w:left="1080"/>
-        <w:rPr>
-          <w:rFonts w:ascii="Times New Roman" w:hAnsi="Times New Roman" w:cs="Times New Roman"/>
-          <w:lang w:val="en-US"/>
-        </w:rPr>
-      </w:pPr>
-    </w:p>
-    <w:p>
-      <w:pPr>
-        <w:ind w:left="1080"/>
-        <w:rPr>
-          <w:rFonts w:ascii="Times New Roman" w:hAnsi="Times New Roman" w:cs="Times New Roman"/>
-          <w:lang w:val="en-US"/>
-        </w:rPr>
-      </w:pPr>
-    </w:p>
-    <w:p>
-      <w:pPr>
-        <w:ind w:left="1080"/>
+      <w:r>
+        <w:rPr>
+          <w:rFonts w:ascii="Times New Roman" w:hAnsi="Times New Roman" w:cs="Times New Roman"/>
+          <w:lang w:val="en-US"/>
+        </w:rPr>
+        <w:t>using const keyword</w:t>
+      </w:r>
+    </w:p>
+    <w:p>
+      <w:pPr>
+        <w:rPr>
+          <w:rFonts w:ascii="Times New Roman" w:hAnsi="Times New Roman" w:cs="Times New Roman"/>
+          <w:lang w:val="en-US"/>
+        </w:rPr>
+      </w:pPr>
+    </w:p>
+    <w:p>
+      <w:pPr>
+        <w:rPr>
+          <w:rFonts w:ascii="Times New Roman" w:hAnsi="Times New Roman" w:cs="Times New Roman"/>
+          <w:b/>
+          <w:bCs/>
+          <w:sz w:val="28"/>
+          <w:szCs w:val="28"/>
+          <w:lang w:val="en-US"/>
+        </w:rPr>
+      </w:pPr>
+      <w:r>
+        <w:rPr>
+          <w:rFonts w:ascii="Times New Roman" w:hAnsi="Times New Roman" w:cs="Times New Roman"/>
+          <w:b/>
+          <w:bCs/>
+          <w:sz w:val="28"/>
+          <w:szCs w:val="28"/>
+          <w:lang w:val="en-US"/>
+        </w:rPr>
+        <w:t>Variable Naming Convention</w:t>
+      </w:r>
+    </w:p>
+    <w:p>
+      <w:pPr>
+        <w:pStyle w:val="ListParagraph"/>
+        <w:numPr>
+          <w:ilvl w:val="0"/>
+          <w:numId w:val="1"/>
+        </w:numPr>
+        <w:rPr>
+          <w:rFonts w:ascii="Times New Roman" w:hAnsi="Times New Roman" w:cs="Times New Roman"/>
+          <w:lang w:val="en-US"/>
+        </w:rPr>
+      </w:pPr>
+      <w:r>
+        <w:rPr>
+          <w:rFonts w:ascii="Times New Roman" w:hAnsi="Times New Roman" w:cs="Times New Roman"/>
+          <w:lang w:val="en-US"/>
+        </w:rPr>
+        <w:t>Cannot be a reserved keyword like we cannot use let as a variable name, if as a variable name etc.</w:t>
+      </w:r>
+    </w:p>
+    <w:p>
+      <w:pPr>
+        <w:pStyle w:val="ListParagraph"/>
+        <w:numPr>
+          <w:ilvl w:val="0"/>
+          <w:numId w:val="1"/>
+        </w:numPr>
+        <w:rPr>
+          <w:rFonts w:ascii="Times New Roman" w:hAnsi="Times New Roman" w:cs="Times New Roman"/>
+          <w:lang w:val="en-US"/>
+        </w:rPr>
+      </w:pPr>
+      <w:r>
+        <w:rPr>
+          <w:rFonts w:ascii="Times New Roman" w:hAnsi="Times New Roman" w:cs="Times New Roman"/>
+          <w:lang w:val="en-US"/>
+        </w:rPr>
+        <w:t>Name should be meaning full</w:t>
+      </w:r>
+    </w:p>
+    <w:p>
+      <w:pPr>
+        <w:pStyle w:val="ListParagraph"/>
+        <w:numPr>
+          <w:ilvl w:val="0"/>
+          <w:numId w:val="1"/>
+        </w:numPr>
+        <w:rPr>
+          <w:rFonts w:ascii="Times New Roman" w:hAnsi="Times New Roman" w:cs="Times New Roman"/>
+          <w:lang w:val="en-US"/>
+        </w:rPr>
+      </w:pPr>
+      <w:r>
+        <w:rPr>
+          <w:rFonts w:ascii="Times New Roman" w:hAnsi="Times New Roman" w:cs="Times New Roman"/>
+          <w:lang w:val="en-US"/>
+        </w:rPr>
+        <w:t>Cannot start with a number.</w:t>
+      </w:r>
+    </w:p>
+    <w:p>
+      <w:pPr>
+        <w:pStyle w:val="ListParagraph"/>
+        <w:numPr>
+          <w:ilvl w:val="0"/>
+          <w:numId w:val="1"/>
+        </w:numPr>
+        <w:rPr>
+          <w:rFonts w:ascii="Times New Roman" w:hAnsi="Times New Roman" w:cs="Times New Roman"/>
+          <w:lang w:val="en-US"/>
+        </w:rPr>
+      </w:pPr>
+      <w:r>
+        <w:rPr>
+          <w:rFonts w:ascii="Times New Roman" w:hAnsi="Times New Roman" w:cs="Times New Roman"/>
+          <w:lang w:val="en-US"/>
+        </w:rPr>
+        <w:t>Cannot contain space or ‘</w:t>
+      </w:r>
+      <w:proofErr w:type="gramStart"/>
+      <w:r>
+        <w:rPr>
+          <w:rFonts w:ascii="Times New Roman" w:hAnsi="Times New Roman" w:cs="Times New Roman"/>
+          <w:lang w:val="en-US"/>
+        </w:rPr>
+        <w:t>-‘</w:t>
+      </w:r>
+      <w:proofErr w:type="gramEnd"/>
+      <w:r>
+        <w:rPr>
+          <w:rFonts w:ascii="Times New Roman" w:hAnsi="Times New Roman" w:cs="Times New Roman"/>
+          <w:lang w:val="en-US"/>
+        </w:rPr>
+        <w:t>.</w:t>
+      </w:r>
+    </w:p>
+    <w:p>
+      <w:pPr>
+        <w:pStyle w:val="ListParagraph"/>
+        <w:numPr>
+          <w:ilvl w:val="0"/>
+          <w:numId w:val="1"/>
+        </w:numPr>
+        <w:rPr>
+          <w:rFonts w:ascii="Times New Roman" w:hAnsi="Times New Roman" w:cs="Times New Roman"/>
+          <w:lang w:val="en-US"/>
+        </w:rPr>
+      </w:pPr>
+      <w:r>
+        <w:rPr>
+          <w:rFonts w:ascii="Times New Roman" w:hAnsi="Times New Roman" w:cs="Times New Roman"/>
+          <w:lang w:val="en-US"/>
+        </w:rPr>
+        <w:t xml:space="preserve">Naming should be done in CamelCase. Example </w:t>
+      </w:r>
+      <w:proofErr w:type="spellStart"/>
+      <w:r>
+        <w:rPr>
+          <w:rFonts w:ascii="Times New Roman" w:hAnsi="Times New Roman" w:cs="Times New Roman"/>
+          <w:lang w:val="en-US"/>
+        </w:rPr>
+        <w:t>SanojKumar</w:t>
+      </w:r>
+      <w:proofErr w:type="spellEnd"/>
+      <w:r>
+        <w:rPr>
+          <w:rFonts w:ascii="Times New Roman" w:hAnsi="Times New Roman" w:cs="Times New Roman"/>
+          <w:lang w:val="en-US"/>
+        </w:rPr>
+        <w:t xml:space="preserve"> etc.</w:t>
+      </w:r>
+    </w:p>
+    <w:p>
+      <w:pPr>
+        <w:pStyle w:val="ListParagraph"/>
+        <w:numPr>
+          <w:ilvl w:val="0"/>
+          <w:numId w:val="1"/>
+        </w:numPr>
+        <w:rPr>
+          <w:rFonts w:ascii="Times New Roman" w:hAnsi="Times New Roman" w:cs="Times New Roman"/>
+          <w:lang w:val="en-US"/>
+        </w:rPr>
+      </w:pPr>
+      <w:r>
+        <w:rPr>
+          <w:rFonts w:ascii="Times New Roman" w:hAnsi="Times New Roman" w:cs="Times New Roman"/>
+          <w:lang w:val="en-US"/>
+        </w:rPr>
+        <w:t>Declaring multiple variables let a, b, c; but best practice is used to create all these variables in different lines.</w:t>
+      </w:r>
+    </w:p>
+    <w:p>
+      <w:pPr>
+        <w:rPr>
+          <w:rFonts w:ascii="Times New Roman" w:hAnsi="Times New Roman" w:cs="Times New Roman"/>
+          <w:lang w:val="en-US"/>
+        </w:rPr>
+      </w:pPr>
+    </w:p>
+    <w:p>
+      <w:pPr>
+        <w:rPr>
+          <w:rFonts w:ascii="Times New Roman" w:hAnsi="Times New Roman" w:cs="Times New Roman"/>
+          <w:b/>
+          <w:bCs/>
+          <w:sz w:val="28"/>
+          <w:szCs w:val="28"/>
+          <w:lang w:val="en-US"/>
+        </w:rPr>
+      </w:pPr>
+      <w:r>
+        <w:rPr>
+          <w:rFonts w:ascii="Times New Roman" w:hAnsi="Times New Roman" w:cs="Times New Roman"/>
+          <w:b/>
+          <w:bCs/>
+          <w:sz w:val="28"/>
+          <w:szCs w:val="28"/>
+          <w:lang w:val="en-US"/>
+        </w:rPr>
+        <w:t>Primitive Types</w:t>
+      </w:r>
+    </w:p>
+    <w:p>
+      <w:pPr>
+        <w:pStyle w:val="ListParagraph"/>
+        <w:numPr>
+          <w:ilvl w:val="0"/>
+          <w:numId w:val="1"/>
+        </w:numPr>
+        <w:rPr>
+          <w:rFonts w:ascii="Times New Roman" w:hAnsi="Times New Roman" w:cs="Times New Roman"/>
+          <w:lang w:val="en-US"/>
+        </w:rPr>
+      </w:pPr>
+      <w:r>
+        <w:rPr>
+          <w:rFonts w:ascii="Times New Roman" w:hAnsi="Times New Roman" w:cs="Times New Roman"/>
+          <w:lang w:val="en-US"/>
+        </w:rPr>
+        <w:t>String: Sequence of characters example “sanoj” etc.</w:t>
+      </w:r>
+    </w:p>
+    <w:p>
+      <w:pPr>
+        <w:pStyle w:val="ListParagraph"/>
+        <w:numPr>
+          <w:ilvl w:val="0"/>
+          <w:numId w:val="1"/>
+        </w:numPr>
+        <w:rPr>
+          <w:rFonts w:ascii="Times New Roman" w:hAnsi="Times New Roman" w:cs="Times New Roman"/>
+          <w:lang w:val="en-US"/>
+        </w:rPr>
+      </w:pPr>
+      <w:r>
+        <w:rPr>
+          <w:rFonts w:ascii="Times New Roman" w:hAnsi="Times New Roman" w:cs="Times New Roman"/>
+          <w:lang w:val="en-US"/>
+        </w:rPr>
+        <w:t>Number: any number 1, 2, 3, 1.4, 1200, etc.</w:t>
+      </w:r>
+    </w:p>
+    <w:p>
+      <w:pPr>
+        <w:pStyle w:val="ListParagraph"/>
+        <w:numPr>
+          <w:ilvl w:val="0"/>
+          <w:numId w:val="1"/>
+        </w:numPr>
+        <w:rPr>
+          <w:rFonts w:ascii="Times New Roman" w:hAnsi="Times New Roman" w:cs="Times New Roman"/>
+          <w:lang w:val="en-US"/>
+        </w:rPr>
+      </w:pPr>
+      <w:r>
+        <w:rPr>
+          <w:rFonts w:ascii="Times New Roman" w:hAnsi="Times New Roman" w:cs="Times New Roman"/>
+          <w:lang w:val="en-US"/>
+        </w:rPr>
+        <w:t>Boolean: True, False.</w:t>
+      </w:r>
+    </w:p>
+    <w:p>
+      <w:pPr>
+        <w:pStyle w:val="ListParagraph"/>
+        <w:numPr>
+          <w:ilvl w:val="0"/>
+          <w:numId w:val="1"/>
+        </w:numPr>
+        <w:rPr>
+          <w:rFonts w:ascii="Times New Roman" w:hAnsi="Times New Roman" w:cs="Times New Roman"/>
+          <w:lang w:val="en-US"/>
+        </w:rPr>
+      </w:pPr>
+      <w:r>
+        <w:rPr>
+          <w:rFonts w:ascii="Times New Roman" w:hAnsi="Times New Roman" w:cs="Times New Roman"/>
+          <w:lang w:val="en-US"/>
+        </w:rPr>
+        <w:t>Undefined: Which is declared but not defined. Example let a; here a is undefined.</w:t>
+      </w:r>
+    </w:p>
+    <w:p>
+      <w:pPr>
+        <w:pStyle w:val="ListParagraph"/>
+        <w:numPr>
+          <w:ilvl w:val="0"/>
+          <w:numId w:val="1"/>
+        </w:numPr>
+        <w:rPr>
+          <w:rFonts w:ascii="Times New Roman" w:hAnsi="Times New Roman" w:cs="Times New Roman"/>
+          <w:lang w:val="en-US"/>
+        </w:rPr>
+      </w:pPr>
+      <w:r>
+        <w:rPr>
+          <w:rFonts w:ascii="Times New Roman" w:hAnsi="Times New Roman" w:cs="Times New Roman"/>
+          <w:lang w:val="en-US"/>
+        </w:rPr>
+        <w:t>Null: Value is declared and defined but the value is NULL means no value is present.</w:t>
+      </w:r>
+    </w:p>
+    <w:p>
+      <w:pPr>
+        <w:rPr>
+          <w:rFonts w:ascii="Times New Roman" w:hAnsi="Times New Roman" w:cs="Times New Roman"/>
+          <w:lang w:val="en-US"/>
+        </w:rPr>
+      </w:pPr>
+    </w:p>
+    <w:p>
+      <w:pPr>
+        <w:rPr>
+          <w:rFonts w:ascii="Times New Roman" w:hAnsi="Times New Roman" w:cs="Times New Roman"/>
+          <w:b/>
+          <w:bCs/>
+          <w:sz w:val="28"/>
+          <w:szCs w:val="28"/>
+          <w:lang w:val="en-US"/>
+        </w:rPr>
+      </w:pPr>
+      <w:r>
+        <w:rPr>
+          <w:rFonts w:ascii="Times New Roman" w:hAnsi="Times New Roman" w:cs="Times New Roman"/>
+          <w:b/>
+          <w:bCs/>
+          <w:sz w:val="28"/>
+          <w:szCs w:val="28"/>
+          <w:lang w:val="en-US"/>
+        </w:rPr>
+        <w:t>Dynamic Typing</w:t>
+      </w:r>
+    </w:p>
+    <w:p>
+      <w:pPr>
+        <w:pStyle w:val="ListParagraph"/>
+        <w:numPr>
+          <w:ilvl w:val="0"/>
+          <w:numId w:val="1"/>
+        </w:numPr>
+        <w:rPr>
+          <w:rFonts w:ascii="Times New Roman" w:hAnsi="Times New Roman" w:cs="Times New Roman"/>
+          <w:lang w:val="en-US"/>
+        </w:rPr>
+      </w:pPr>
+      <w:r>
+        <w:rPr>
+          <w:rFonts w:ascii="Times New Roman" w:hAnsi="Times New Roman" w:cs="Times New Roman"/>
+          <w:lang w:val="en-US"/>
+        </w:rPr>
+        <w:t>Means at the runtime we can change the type of the variable.</w:t>
+      </w:r>
+    </w:p>
+    <w:p>
+      <w:pPr>
+        <w:pStyle w:val="ListParagraph"/>
+        <w:numPr>
+          <w:ilvl w:val="0"/>
+          <w:numId w:val="1"/>
+        </w:numPr>
+        <w:rPr>
+          <w:rFonts w:ascii="Times New Roman" w:hAnsi="Times New Roman" w:cs="Times New Roman"/>
+          <w:lang w:val="en-US"/>
+        </w:rPr>
+      </w:pPr>
+      <w:r>
+        <w:rPr>
+          <w:rFonts w:ascii="Times New Roman" w:hAnsi="Times New Roman" w:cs="Times New Roman"/>
+          <w:lang w:val="en-US"/>
+        </w:rPr>
+        <w:t>Increases the flexibility.</w:t>
+      </w:r>
+    </w:p>
+    <w:p>
+      <w:pPr>
+        <w:ind w:left="360"/>
+        <w:rPr>
+          <w:rFonts w:ascii="Times New Roman" w:hAnsi="Times New Roman" w:cs="Times New Roman"/>
+          <w:lang w:val="en-US"/>
+        </w:rPr>
+      </w:pPr>
+      <w:r>
+        <w:rPr>
+          <w:rFonts w:ascii="Times New Roman" w:hAnsi="Times New Roman" w:cs="Times New Roman"/>
+          <w:lang w:val="en-US"/>
+        </w:rPr>
+        <w:drawing>
+          <wp:inline distT="0" distB="0" distL="0" distR="0" wp14:anchorId="6388809D" wp14:editId="073D4A31">
+            <wp:extent cx="4246630" cy="1419330"/>
+            <wp:effectExtent l="0" t="0" r="0" b="3175"/>
+            <wp:docPr id="1592304708" name="Picture 1"/>
+            <wp:cNvGraphicFramePr>
+              <a:graphicFrameLocks xmlns:a="http://schemas.openxmlformats.org/drawingml/2006/main" noChangeAspect="1"/>
+            </wp:cNvGraphicFramePr>
+            <a:graphic xmlns:a="http://schemas.openxmlformats.org/drawingml/2006/main">
+              <a:graphicData uri="http://schemas.openxmlformats.org/drawingml/2006/picture">
+                <pic:pic xmlns:pic="http://schemas.openxmlformats.org/drawingml/2006/picture">
+                  <pic:nvPicPr>
+                    <pic:cNvPr id="1592304708" name=""/>
+                    <pic:cNvPicPr/>
+                  </pic:nvPicPr>
+                  <pic:blipFill>
+                    <a:blip r:embed="rId8"/>
+                    <a:stretch>
+                      <a:fillRect/>
+                    </a:stretch>
+                  </pic:blipFill>
+                  <pic:spPr>
+                    <a:xfrm>
+                      <a:off x="0" y="0"/>
+                      <a:ext cx="4323825" cy="1445130"/>
+                    </a:xfrm>
+                    <a:prstGeom prst="rect">
+                      <a:avLst/>
+                    </a:prstGeom>
+                  </pic:spPr>
+                </pic:pic>
+              </a:graphicData>
+            </a:graphic>
+          </wp:inline>
+        </w:drawing>
+      </w:r>
+    </w:p>
+    <w:p>
+      <w:pPr>
+        <w:rPr>
+          <w:rFonts w:ascii="Times New Roman" w:hAnsi="Times New Roman" w:cs="Times New Roman"/>
+          <w:lang w:val="en-US"/>
+        </w:rPr>
+      </w:pPr>
+    </w:p>
+    <w:p>
+      <w:pPr>
+        <w:rPr>
+          <w:rFonts w:ascii="Times New Roman" w:hAnsi="Times New Roman" w:cs="Times New Roman"/>
+          <w:lang w:val="en-US"/>
+        </w:rPr>
+      </w:pPr>
+    </w:p>
+    <w:p>
+      <w:pPr>
+        <w:rPr>
+          <w:rFonts w:ascii="Times New Roman" w:hAnsi="Times New Roman" w:cs="Times New Roman"/>
+          <w:lang w:val="en-US"/>
+        </w:rPr>
+      </w:pPr>
+    </w:p>
+    <w:p>
+      <w:pPr>
+        <w:rPr>
+          <w:rFonts w:ascii="Times New Roman" w:hAnsi="Times New Roman" w:cs="Times New Roman"/>
+          <w:lang w:val="en-US"/>
+        </w:rPr>
+      </w:pPr>
+    </w:p>
+    <w:p>
+      <w:pPr>
+        <w:rPr>
+          <w:rFonts w:ascii="Times New Roman" w:hAnsi="Times New Roman" w:cs="Times New Roman"/>
+          <w:lang w:val="en-US"/>
+        </w:rPr>
+      </w:pPr>
+    </w:p>
+    <w:p>
+      <w:pPr>
+        <w:rPr>
+          <w:rFonts w:ascii="Times New Roman" w:hAnsi="Times New Roman" w:cs="Times New Roman"/>
+          <w:lang w:val="en-US"/>
+        </w:rPr>
+      </w:pPr>
+    </w:p>
+    <w:p>
+      <w:pPr>
+        <w:rPr>
+          <w:rFonts w:ascii="Times New Roman" w:hAnsi="Times New Roman" w:cs="Times New Roman"/>
+          <w:b/>
+          <w:bCs/>
+          <w:sz w:val="28"/>
+          <w:szCs w:val="28"/>
+          <w:lang w:val="en-US"/>
+        </w:rPr>
+      </w:pPr>
+      <w:r>
+        <w:rPr>
+          <w:rFonts w:ascii="Times New Roman" w:hAnsi="Times New Roman" w:cs="Times New Roman"/>
+          <w:b/>
+          <w:bCs/>
+          <w:sz w:val="28"/>
+          <w:szCs w:val="28"/>
+          <w:lang w:val="en-US"/>
+        </w:rPr>
+        <w:lastRenderedPageBreak/>
+        <w:t>Reference Data Types</w:t>
+      </w:r>
+    </w:p>
+    <w:p>
+      <w:pPr>
+        <w:pStyle w:val="ListParagraph"/>
+        <w:numPr>
+          <w:ilvl w:val="0"/>
+          <w:numId w:val="1"/>
+        </w:numPr>
+        <w:rPr>
+          <w:rFonts w:ascii="Times New Roman" w:hAnsi="Times New Roman" w:cs="Times New Roman"/>
+          <w:lang w:val="en-US"/>
+        </w:rPr>
+      </w:pPr>
+      <w:r>
+        <w:rPr>
+          <w:rFonts w:ascii="Times New Roman" w:hAnsi="Times New Roman" w:cs="Times New Roman"/>
+          <w:lang w:val="en-US"/>
+        </w:rPr>
+        <w:t>Objects: Any element having properties and behavior. Like Person having name, age as properties</w:t>
+      </w:r>
+    </w:p>
+    <w:p>
+      <w:pPr>
+        <w:pStyle w:val="ListParagraph"/>
+        <w:numPr>
+          <w:ilvl w:val="0"/>
+          <w:numId w:val="1"/>
+        </w:numPr>
+        <w:rPr>
+          <w:rFonts w:ascii="Times New Roman" w:hAnsi="Times New Roman" w:cs="Times New Roman"/>
+          <w:lang w:val="en-US"/>
+        </w:rPr>
+      </w:pPr>
+      <w:r>
+        <w:rPr>
+          <w:rFonts w:ascii="Times New Roman" w:hAnsi="Times New Roman" w:cs="Times New Roman"/>
+          <w:lang w:val="en-US"/>
+        </w:rPr>
+        <w:t>Key – Value pairs are basically stored in object.</w:t>
+      </w:r>
+    </w:p>
+    <w:p>
+      <w:pPr>
+        <w:pStyle w:val="ListParagraph"/>
+        <w:numPr>
+          <w:ilvl w:val="1"/>
+          <w:numId w:val="1"/>
+        </w:numPr>
+        <w:rPr>
+          <w:rFonts w:ascii="Times New Roman" w:hAnsi="Times New Roman" w:cs="Times New Roman"/>
+          <w:lang w:val="en-US"/>
+        </w:rPr>
+      </w:pPr>
+      <w:r>
+        <w:rPr>
+          <w:rFonts w:ascii="Times New Roman" w:hAnsi="Times New Roman" w:cs="Times New Roman"/>
+          <w:lang w:val="en-US"/>
+        </w:rPr>
+        <w:t>l</w:t>
+      </w:r>
+      <w:r>
+        <w:rPr>
+          <w:rFonts w:ascii="Times New Roman" w:hAnsi="Times New Roman" w:cs="Times New Roman"/>
+          <w:lang w:val="en-US"/>
+        </w:rPr>
+        <w:t>et person = {</w:t>
+      </w:r>
+    </w:p>
+    <w:p>
+      <w:pPr>
+        <w:pStyle w:val="ListParagraph"/>
+        <w:ind w:left="2160" w:firstLine="720"/>
+        <w:rPr>
+          <w:rFonts w:ascii="Times New Roman" w:hAnsi="Times New Roman" w:cs="Times New Roman"/>
+          <w:lang w:val="en-US"/>
+        </w:rPr>
+      </w:pPr>
+      <w:proofErr w:type="spellStart"/>
+      <w:r>
+        <w:rPr>
+          <w:rFonts w:ascii="Times New Roman" w:hAnsi="Times New Roman" w:cs="Times New Roman"/>
+          <w:lang w:val="en-US"/>
+        </w:rPr>
+        <w:t>firstName</w:t>
+      </w:r>
+      <w:proofErr w:type="spellEnd"/>
+      <w:r>
+        <w:rPr>
+          <w:rFonts w:ascii="Times New Roman" w:hAnsi="Times New Roman" w:cs="Times New Roman"/>
+          <w:lang w:val="en-US"/>
+        </w:rPr>
+        <w:t>: “Sanoj”,</w:t>
+      </w:r>
+    </w:p>
+    <w:p>
+      <w:pPr>
+        <w:pStyle w:val="ListParagraph"/>
+        <w:ind w:left="2160" w:firstLine="720"/>
+        <w:rPr>
+          <w:rFonts w:ascii="Times New Roman" w:hAnsi="Times New Roman" w:cs="Times New Roman"/>
+          <w:lang w:val="en-US"/>
+        </w:rPr>
+      </w:pPr>
+      <w:r>
+        <w:rPr>
+          <w:rFonts w:ascii="Times New Roman" w:hAnsi="Times New Roman" w:cs="Times New Roman"/>
+          <w:lang w:val="en-US"/>
+        </w:rPr>
+        <w:t>age: 24</w:t>
+      </w:r>
+    </w:p>
+    <w:p>
+      <w:pPr>
+        <w:pStyle w:val="ListParagraph"/>
+        <w:ind w:left="1440" w:firstLine="720"/>
+        <w:rPr>
+          <w:rFonts w:ascii="Times New Roman" w:hAnsi="Times New Roman" w:cs="Times New Roman"/>
+          <w:lang w:val="en-US"/>
+        </w:rPr>
+      </w:pPr>
+      <w:r>
+        <w:rPr>
+          <w:rFonts w:ascii="Times New Roman" w:hAnsi="Times New Roman" w:cs="Times New Roman"/>
+          <w:lang w:val="en-US"/>
+        </w:rPr>
+        <w:t>};</w:t>
+      </w:r>
+    </w:p>
+    <w:p>
+      <w:pPr>
+        <w:pStyle w:val="ListParagraph"/>
+        <w:numPr>
+          <w:ilvl w:val="1"/>
+          <w:numId w:val="1"/>
+        </w:numPr>
+        <w:rPr>
+          <w:rFonts w:ascii="Times New Roman" w:hAnsi="Times New Roman" w:cs="Times New Roman"/>
+          <w:lang w:val="en-US"/>
+        </w:rPr>
+      </w:pPr>
+      <w:r>
+        <w:rPr>
+          <w:rFonts w:ascii="Times New Roman" w:hAnsi="Times New Roman" w:cs="Times New Roman"/>
+          <w:lang w:val="en-US"/>
+        </w:rPr>
+        <w:t xml:space="preserve">Access using dot notation, </w:t>
+      </w:r>
+      <w:proofErr w:type="spellStart"/>
+      <w:r>
+        <w:rPr>
+          <w:rFonts w:ascii="Times New Roman" w:hAnsi="Times New Roman" w:cs="Times New Roman"/>
+          <w:lang w:val="en-US"/>
+        </w:rPr>
+        <w:t>person.age</w:t>
+      </w:r>
+      <w:proofErr w:type="spellEnd"/>
+      <w:r>
+        <w:rPr>
+          <w:rFonts w:ascii="Times New Roman" w:hAnsi="Times New Roman" w:cs="Times New Roman"/>
+          <w:lang w:val="en-US"/>
+        </w:rPr>
+        <w:t>; etc.</w:t>
+      </w:r>
+    </w:p>
+    <w:p>
+      <w:pPr>
+        <w:pStyle w:val="ListParagraph"/>
+        <w:numPr>
+          <w:ilvl w:val="1"/>
+          <w:numId w:val="1"/>
+        </w:numPr>
+        <w:rPr>
+          <w:rFonts w:ascii="Times New Roman" w:hAnsi="Times New Roman" w:cs="Times New Roman"/>
+          <w:lang w:val="en-US"/>
+        </w:rPr>
+      </w:pPr>
+      <w:r>
+        <w:rPr>
+          <w:rFonts w:ascii="Times New Roman" w:hAnsi="Times New Roman" w:cs="Times New Roman"/>
+          <w:lang w:val="en-US"/>
+        </w:rPr>
+        <w:t>Access using bracket notation, person[‘age’];</w:t>
+      </w:r>
+    </w:p>
+    <w:p>
+      <w:pPr>
+        <w:pStyle w:val="ListParagraph"/>
+        <w:numPr>
+          <w:ilvl w:val="1"/>
+          <w:numId w:val="1"/>
+        </w:numPr>
+        <w:rPr>
+          <w:rFonts w:ascii="Times New Roman" w:hAnsi="Times New Roman" w:cs="Times New Roman"/>
+          <w:lang w:val="en-US"/>
+        </w:rPr>
+      </w:pPr>
+      <w:r>
+        <w:rPr>
+          <w:rFonts w:ascii="Times New Roman" w:hAnsi="Times New Roman" w:cs="Times New Roman"/>
+          <w:lang w:val="en-US"/>
+        </w:rPr>
+        <w:t>There is difference of using these two notations.</w:t>
+      </w:r>
+    </w:p>
+    <w:p>
+      <w:pPr>
+        <w:pStyle w:val="ListParagraph"/>
+        <w:numPr>
+          <w:ilvl w:val="0"/>
+          <w:numId w:val="1"/>
+        </w:numPr>
+        <w:rPr>
+          <w:rFonts w:ascii="Times New Roman" w:hAnsi="Times New Roman" w:cs="Times New Roman"/>
+          <w:lang w:val="en-US"/>
+        </w:rPr>
+      </w:pPr>
+      <w:r>
+        <w:rPr>
+          <w:rFonts w:ascii="Times New Roman" w:hAnsi="Times New Roman" w:cs="Times New Roman"/>
+          <w:lang w:val="en-US"/>
+        </w:rPr>
+        <w:t>Arrays:</w:t>
+      </w:r>
+      <w:r>
+        <w:rPr>
+          <w:rFonts w:ascii="Times New Roman" w:hAnsi="Times New Roman" w:cs="Times New Roman"/>
+          <w:lang w:val="en-US"/>
+        </w:rPr>
+        <w:t xml:space="preserve"> A list of </w:t>
+      </w:r>
+      <w:proofErr w:type="spellStart"/>
+      <w:r>
+        <w:rPr>
+          <w:rFonts w:ascii="Times New Roman" w:hAnsi="Times New Roman" w:cs="Times New Roman"/>
+          <w:lang w:val="en-US"/>
+        </w:rPr>
+        <w:t>of</w:t>
+      </w:r>
+      <w:proofErr w:type="spellEnd"/>
+      <w:r>
+        <w:rPr>
+          <w:rFonts w:ascii="Times New Roman" w:hAnsi="Times New Roman" w:cs="Times New Roman"/>
+          <w:lang w:val="en-US"/>
+        </w:rPr>
+        <w:t xml:space="preserve"> element (items). Can be same kind of items and can be different.</w:t>
+      </w:r>
+    </w:p>
+    <w:p>
+      <w:pPr>
+        <w:pStyle w:val="ListParagraph"/>
+        <w:numPr>
+          <w:ilvl w:val="1"/>
+          <w:numId w:val="1"/>
+        </w:numPr>
+        <w:rPr>
+          <w:rFonts w:ascii="Times New Roman" w:hAnsi="Times New Roman" w:cs="Times New Roman"/>
+          <w:lang w:val="en-US"/>
+        </w:rPr>
+      </w:pPr>
+      <w:r>
+        <w:rPr>
+          <w:rFonts w:ascii="Times New Roman" w:hAnsi="Times New Roman" w:cs="Times New Roman"/>
+          <w:lang w:val="en-US"/>
+        </w:rPr>
+        <w:t xml:space="preserve">let </w:t>
+      </w:r>
+      <w:proofErr w:type="spellStart"/>
+      <w:r>
+        <w:rPr>
+          <w:rFonts w:ascii="Times New Roman" w:hAnsi="Times New Roman" w:cs="Times New Roman"/>
+          <w:lang w:val="en-US"/>
+        </w:rPr>
+        <w:t>arr</w:t>
+      </w:r>
+      <w:proofErr w:type="spellEnd"/>
+      <w:r>
+        <w:rPr>
+          <w:rFonts w:ascii="Times New Roman" w:hAnsi="Times New Roman" w:cs="Times New Roman"/>
+          <w:lang w:val="en-US"/>
+        </w:rPr>
+        <w:t xml:space="preserve"> = [1, 2, true, ‘Sanoj’];</w:t>
+      </w:r>
+    </w:p>
+    <w:p>
+      <w:pPr>
+        <w:pStyle w:val="ListParagraph"/>
+        <w:numPr>
+          <w:ilvl w:val="1"/>
+          <w:numId w:val="1"/>
+        </w:numPr>
+        <w:rPr>
+          <w:rFonts w:ascii="Times New Roman" w:hAnsi="Times New Roman" w:cs="Times New Roman"/>
+          <w:lang w:val="en-US"/>
+        </w:rPr>
+      </w:pPr>
+      <w:r>
+        <w:rPr>
+          <w:rFonts w:ascii="Times New Roman" w:hAnsi="Times New Roman" w:cs="Times New Roman"/>
+          <w:lang w:val="en-US"/>
+        </w:rPr>
+        <w:t xml:space="preserve">let </w:t>
+      </w:r>
+      <w:proofErr w:type="spellStart"/>
+      <w:r>
+        <w:rPr>
+          <w:rFonts w:ascii="Times New Roman" w:hAnsi="Times New Roman" w:cs="Times New Roman"/>
+          <w:lang w:val="en-US"/>
+        </w:rPr>
+        <w:t>arr</w:t>
+      </w:r>
+      <w:proofErr w:type="spellEnd"/>
+      <w:r>
+        <w:rPr>
+          <w:rFonts w:ascii="Times New Roman" w:hAnsi="Times New Roman" w:cs="Times New Roman"/>
+          <w:lang w:val="en-US"/>
+        </w:rPr>
+        <w:t xml:space="preserve"> = [“sanoj”, “</w:t>
+      </w:r>
+      <w:proofErr w:type="spellStart"/>
+      <w:r>
+        <w:rPr>
+          <w:rFonts w:ascii="Times New Roman" w:hAnsi="Times New Roman" w:cs="Times New Roman"/>
+          <w:lang w:val="en-US"/>
+        </w:rPr>
+        <w:t>kumar</w:t>
+      </w:r>
+      <w:proofErr w:type="spellEnd"/>
+      <w:r>
+        <w:rPr>
+          <w:rFonts w:ascii="Times New Roman" w:hAnsi="Times New Roman" w:cs="Times New Roman"/>
+          <w:lang w:val="en-US"/>
+        </w:rPr>
+        <w:t>”];</w:t>
+      </w:r>
+    </w:p>
+    <w:p>
+      <w:pPr>
+        <w:pStyle w:val="ListParagraph"/>
+        <w:numPr>
+          <w:ilvl w:val="1"/>
+          <w:numId w:val="1"/>
+        </w:numPr>
+        <w:rPr>
+          <w:rFonts w:ascii="Times New Roman" w:hAnsi="Times New Roman" w:cs="Times New Roman"/>
+          <w:lang w:val="en-US"/>
+        </w:rPr>
+      </w:pPr>
+      <w:r>
+        <w:rPr>
+          <w:rFonts w:ascii="Times New Roman" w:hAnsi="Times New Roman" w:cs="Times New Roman"/>
+          <w:lang w:val="en-US"/>
+        </w:rPr>
+        <w:t xml:space="preserve">Accessing element using Indexes. Starting with 0 index till </w:t>
+      </w:r>
+      <w:proofErr w:type="spellStart"/>
+      <w:r>
+        <w:rPr>
+          <w:rFonts w:ascii="Times New Roman" w:hAnsi="Times New Roman" w:cs="Times New Roman"/>
+          <w:lang w:val="en-US"/>
+        </w:rPr>
+        <w:t>len</w:t>
+      </w:r>
+      <w:proofErr w:type="spellEnd"/>
+      <w:r>
+        <w:rPr>
+          <w:rFonts w:ascii="Times New Roman" w:hAnsi="Times New Roman" w:cs="Times New Roman"/>
+          <w:lang w:val="en-US"/>
+        </w:rPr>
+        <w:t xml:space="preserve"> – 1;</w:t>
+      </w:r>
+    </w:p>
+    <w:p>
+      <w:pPr>
+        <w:pStyle w:val="ListParagraph"/>
+        <w:numPr>
+          <w:ilvl w:val="1"/>
+          <w:numId w:val="1"/>
+        </w:numPr>
+        <w:rPr>
+          <w:rFonts w:ascii="Times New Roman" w:hAnsi="Times New Roman" w:cs="Times New Roman"/>
+          <w:lang w:val="en-US"/>
+        </w:rPr>
+      </w:pPr>
+      <w:r>
+        <w:rPr>
+          <w:rFonts w:ascii="Times New Roman" w:hAnsi="Times New Roman" w:cs="Times New Roman"/>
+          <w:lang w:val="en-US"/>
+        </w:rPr>
+        <w:t>What if we try to access index which is not present it will give me undefined value.</w:t>
+      </w:r>
+    </w:p>
+    <w:p>
+      <w:pPr>
+        <w:pStyle w:val="ListParagraph"/>
+        <w:numPr>
+          <w:ilvl w:val="0"/>
+          <w:numId w:val="1"/>
+        </w:numPr>
+        <w:rPr>
+          <w:rFonts w:ascii="Times New Roman" w:hAnsi="Times New Roman" w:cs="Times New Roman"/>
+          <w:lang w:val="en-US"/>
+        </w:rPr>
+      </w:pPr>
+      <w:r>
+        <w:rPr>
+          <w:rFonts w:ascii="Times New Roman" w:hAnsi="Times New Roman" w:cs="Times New Roman"/>
+          <w:lang w:val="en-US"/>
+        </w:rPr>
+        <w:t>Functions:</w:t>
+      </w:r>
+      <w:r>
+        <w:rPr>
+          <w:rFonts w:ascii="Times New Roman" w:hAnsi="Times New Roman" w:cs="Times New Roman"/>
+          <w:lang w:val="en-US"/>
+        </w:rPr>
+        <w:t xml:space="preserve"> Later we will use it.</w:t>
+      </w:r>
+    </w:p>
+    <w:p>
+      <w:pPr>
+        <w:rPr>
+          <w:rFonts w:ascii="Times New Roman" w:hAnsi="Times New Roman" w:cs="Times New Roman"/>
+          <w:lang w:val="en-US"/>
+        </w:rPr>
+      </w:pPr>
+    </w:p>
+    <w:p>
+      <w:pPr>
+        <w:rPr>
+          <w:rFonts w:ascii="Times New Roman" w:hAnsi="Times New Roman" w:cs="Times New Roman"/>
+          <w:b/>
+          <w:bCs/>
+          <w:sz w:val="28"/>
+          <w:szCs w:val="28"/>
+          <w:lang w:val="en-US"/>
+        </w:rPr>
+      </w:pPr>
+      <w:r>
+        <w:rPr>
+          <w:rFonts w:ascii="Times New Roman" w:hAnsi="Times New Roman" w:cs="Times New Roman"/>
+          <w:b/>
+          <w:bCs/>
+          <w:sz w:val="28"/>
+          <w:szCs w:val="28"/>
+          <w:lang w:val="en-US"/>
+        </w:rPr>
+        <w:t>Operators</w:t>
+      </w:r>
+    </w:p>
+    <w:p>
+      <w:pPr>
+        <w:pStyle w:val="ListParagraph"/>
+        <w:numPr>
+          <w:ilvl w:val="0"/>
+          <w:numId w:val="1"/>
+        </w:numPr>
+        <w:rPr>
+          <w:rFonts w:ascii="Times New Roman" w:hAnsi="Times New Roman" w:cs="Times New Roman"/>
+          <w:lang w:val="en-US"/>
+        </w:rPr>
+      </w:pPr>
+      <w:r>
+        <w:rPr>
+          <w:rFonts w:ascii="Times New Roman" w:hAnsi="Times New Roman" w:cs="Times New Roman"/>
+          <w:lang w:val="en-US"/>
+        </w:rPr>
+        <w:t>Arithmetic: +, -, /, %, ** (exponential/power)</w:t>
+      </w:r>
+    </w:p>
+    <w:p>
+      <w:pPr>
+        <w:pStyle w:val="ListParagraph"/>
+        <w:numPr>
+          <w:ilvl w:val="0"/>
+          <w:numId w:val="1"/>
+        </w:numPr>
+        <w:rPr>
+          <w:rFonts w:ascii="Times New Roman" w:hAnsi="Times New Roman" w:cs="Times New Roman"/>
+          <w:lang w:val="en-US"/>
+        </w:rPr>
+      </w:pPr>
+      <w:r>
+        <w:rPr>
+          <w:rFonts w:ascii="Times New Roman" w:hAnsi="Times New Roman" w:cs="Times New Roman"/>
+          <w:lang w:val="en-US"/>
+        </w:rPr>
+        <w:t xml:space="preserve">Assignment: </w:t>
+      </w:r>
+      <w:r>
+        <w:rPr>
+          <w:rFonts w:ascii="Times New Roman" w:hAnsi="Times New Roman" w:cs="Times New Roman"/>
+          <w:lang w:val="en-US"/>
+        </w:rPr>
+        <w:t>= (equal to operator), +</w:t>
+      </w:r>
+      <w:proofErr w:type="gramStart"/>
+      <w:r>
+        <w:rPr>
+          <w:rFonts w:ascii="Times New Roman" w:hAnsi="Times New Roman" w:cs="Times New Roman"/>
+          <w:lang w:val="en-US"/>
+        </w:rPr>
+        <w:t>= ,</w:t>
+      </w:r>
+      <w:proofErr w:type="gramEnd"/>
+      <w:r>
+        <w:rPr>
+          <w:rFonts w:ascii="Times New Roman" w:hAnsi="Times New Roman" w:cs="Times New Roman"/>
+          <w:lang w:val="en-US"/>
+        </w:rPr>
+        <w:t xml:space="preserve"> -=, *=, /=.</w:t>
+      </w:r>
+    </w:p>
+    <w:p>
+      <w:pPr>
+        <w:pStyle w:val="ListParagraph"/>
+        <w:numPr>
+          <w:ilvl w:val="0"/>
+          <w:numId w:val="1"/>
+        </w:numPr>
+        <w:rPr>
+          <w:rFonts w:ascii="Times New Roman" w:hAnsi="Times New Roman" w:cs="Times New Roman"/>
+          <w:lang w:val="en-US"/>
+        </w:rPr>
+      </w:pPr>
+      <w:r>
+        <w:rPr>
+          <w:rFonts w:ascii="Times New Roman" w:hAnsi="Times New Roman" w:cs="Times New Roman"/>
+          <w:lang w:val="en-US"/>
+        </w:rPr>
+        <w:t>Comparison:</w:t>
+      </w:r>
+      <w:r>
+        <w:rPr>
+          <w:rFonts w:ascii="Times New Roman" w:hAnsi="Times New Roman" w:cs="Times New Roman"/>
+          <w:lang w:val="en-US"/>
+        </w:rPr>
+        <w:t xml:space="preserve"> &lt;, &gt;, &lt;=, &gt;=, = = = (to check equality – strict equality)</w:t>
+      </w:r>
+      <w:proofErr w:type="gramStart"/>
+      <w:r>
+        <w:rPr>
+          <w:rFonts w:ascii="Times New Roman" w:hAnsi="Times New Roman" w:cs="Times New Roman"/>
+          <w:lang w:val="en-US"/>
+        </w:rPr>
+        <w:t>, !</w:t>
+      </w:r>
+      <w:proofErr w:type="gramEnd"/>
+      <w:r>
+        <w:rPr>
+          <w:rFonts w:ascii="Times New Roman" w:hAnsi="Times New Roman" w:cs="Times New Roman"/>
+          <w:lang w:val="en-US"/>
+        </w:rPr>
+        <w:t>== (to check not equality – strict not equality)</w:t>
+      </w:r>
+    </w:p>
+    <w:p>
+      <w:pPr>
+        <w:pStyle w:val="ListParagraph"/>
+        <w:numPr>
+          <w:ilvl w:val="1"/>
+          <w:numId w:val="1"/>
+        </w:numPr>
+        <w:rPr>
+          <w:rFonts w:ascii="Times New Roman" w:hAnsi="Times New Roman" w:cs="Times New Roman"/>
+          <w:lang w:val="en-US"/>
+        </w:rPr>
+      </w:pPr>
+      <w:r>
+        <w:rPr>
+          <w:rFonts w:ascii="Times New Roman" w:hAnsi="Times New Roman" w:cs="Times New Roman"/>
+          <w:lang w:val="en-US"/>
+        </w:rPr>
+        <w:t xml:space="preserve">Loose equality </w:t>
+      </w:r>
+      <w:proofErr w:type="gramStart"/>
+      <w:r>
+        <w:rPr>
+          <w:rFonts w:ascii="Times New Roman" w:hAnsi="Times New Roman" w:cs="Times New Roman"/>
+          <w:lang w:val="en-US"/>
+        </w:rPr>
+        <w:t>( =</w:t>
+      </w:r>
+      <w:proofErr w:type="gramEnd"/>
+      <w:r>
+        <w:rPr>
+          <w:rFonts w:ascii="Times New Roman" w:hAnsi="Times New Roman" w:cs="Times New Roman"/>
+          <w:lang w:val="en-US"/>
+        </w:rPr>
+        <w:t xml:space="preserve"> =): Only value is checked.</w:t>
+      </w:r>
+    </w:p>
+    <w:p>
+      <w:pPr>
+        <w:pStyle w:val="ListParagraph"/>
+        <w:numPr>
+          <w:ilvl w:val="1"/>
+          <w:numId w:val="1"/>
+        </w:numPr>
+        <w:rPr>
+          <w:rFonts w:ascii="Times New Roman" w:hAnsi="Times New Roman" w:cs="Times New Roman"/>
+          <w:lang w:val="en-US"/>
+        </w:rPr>
+      </w:pPr>
+      <w:r>
+        <w:rPr>
+          <w:rFonts w:ascii="Times New Roman" w:hAnsi="Times New Roman" w:cs="Times New Roman"/>
+          <w:lang w:val="en-US"/>
+        </w:rPr>
+        <w:t xml:space="preserve">Strict Equality </w:t>
+      </w:r>
+      <w:proofErr w:type="gramStart"/>
+      <w:r>
+        <w:rPr>
+          <w:rFonts w:ascii="Times New Roman" w:hAnsi="Times New Roman" w:cs="Times New Roman"/>
+          <w:lang w:val="en-US"/>
+        </w:rPr>
+        <w:t>( =</w:t>
+      </w:r>
+      <w:proofErr w:type="gramEnd"/>
+      <w:r>
+        <w:rPr>
+          <w:rFonts w:ascii="Times New Roman" w:hAnsi="Times New Roman" w:cs="Times New Roman"/>
+          <w:lang w:val="en-US"/>
+        </w:rPr>
+        <w:t xml:space="preserve"> = = ): Value + Type is checked.</w:t>
+      </w:r>
+    </w:p>
+    <w:p>
+      <w:pPr>
+        <w:pStyle w:val="ListParagraph"/>
+        <w:numPr>
+          <w:ilvl w:val="0"/>
+          <w:numId w:val="1"/>
+        </w:numPr>
+        <w:rPr>
+          <w:rFonts w:ascii="Times New Roman" w:hAnsi="Times New Roman" w:cs="Times New Roman"/>
+          <w:lang w:val="en-US"/>
+        </w:rPr>
+      </w:pPr>
+      <w:r>
+        <w:rPr>
+          <w:rFonts w:ascii="Times New Roman" w:hAnsi="Times New Roman" w:cs="Times New Roman"/>
+          <w:lang w:val="en-US"/>
+        </w:rPr>
+        <w:t xml:space="preserve">Bitwise: </w:t>
+      </w:r>
+    </w:p>
+    <w:p>
+      <w:pPr>
+        <w:pStyle w:val="ListParagraph"/>
+        <w:numPr>
+          <w:ilvl w:val="1"/>
+          <w:numId w:val="1"/>
+        </w:numPr>
+        <w:rPr>
+          <w:rFonts w:ascii="Times New Roman" w:hAnsi="Times New Roman" w:cs="Times New Roman"/>
+          <w:lang w:val="en-US"/>
+        </w:rPr>
+      </w:pPr>
+      <w:r>
+        <w:rPr>
+          <w:rFonts w:ascii="Times New Roman" w:hAnsi="Times New Roman" w:cs="Times New Roman"/>
+          <w:lang w:val="en-US"/>
+        </w:rPr>
+        <w:t xml:space="preserve">Bitwise AND (&amp;): works on the bits of the number. </w:t>
+      </w:r>
+    </w:p>
+    <w:p>
+      <w:pPr>
+        <w:pStyle w:val="ListParagraph"/>
+        <w:numPr>
+          <w:ilvl w:val="1"/>
+          <w:numId w:val="1"/>
+        </w:numPr>
+        <w:rPr>
+          <w:rFonts w:ascii="Times New Roman" w:hAnsi="Times New Roman" w:cs="Times New Roman"/>
+          <w:lang w:val="en-US"/>
+        </w:rPr>
+      </w:pPr>
+      <w:r>
+        <w:rPr>
+          <w:rFonts w:ascii="Times New Roman" w:hAnsi="Times New Roman" w:cs="Times New Roman"/>
+          <w:lang w:val="en-US"/>
+        </w:rPr>
+        <w:t xml:space="preserve">Bitwise OR </w:t>
+      </w:r>
+      <w:proofErr w:type="gramStart"/>
+      <w:r>
+        <w:rPr>
+          <w:rFonts w:ascii="Times New Roman" w:hAnsi="Times New Roman" w:cs="Times New Roman"/>
+          <w:lang w:val="en-US"/>
+        </w:rPr>
+        <w:t>( |</w:t>
+      </w:r>
+      <w:proofErr w:type="gramEnd"/>
+      <w:r>
+        <w:rPr>
+          <w:rFonts w:ascii="Times New Roman" w:hAnsi="Times New Roman" w:cs="Times New Roman"/>
+          <w:lang w:val="en-US"/>
+        </w:rPr>
+        <w:t xml:space="preserve"> ): works on the bits of the number.</w:t>
+      </w:r>
+    </w:p>
+    <w:p>
+      <w:pPr>
+        <w:pStyle w:val="ListParagraph"/>
+        <w:numPr>
+          <w:ilvl w:val="1"/>
+          <w:numId w:val="1"/>
+        </w:numPr>
+        <w:rPr>
+          <w:rFonts w:ascii="Times New Roman" w:hAnsi="Times New Roman" w:cs="Times New Roman"/>
+          <w:lang w:val="en-US"/>
+        </w:rPr>
+      </w:pPr>
+      <w:r>
+        <w:rPr>
+          <w:rFonts w:ascii="Times New Roman" w:hAnsi="Times New Roman" w:cs="Times New Roman"/>
+          <w:lang w:val="en-US"/>
+        </w:rPr>
+        <w:t>Example: 0</w:t>
+      </w:r>
+      <w:r>
+        <w:rPr>
+          <w:rFonts w:ascii="Times New Roman" w:hAnsi="Times New Roman" w:cs="Times New Roman"/>
+          <w:lang w:val="en-US"/>
+        </w:rPr>
+        <w:t>0</w:t>
+      </w:r>
+      <w:r>
+        <w:rPr>
+          <w:rFonts w:ascii="Times New Roman" w:hAnsi="Times New Roman" w:cs="Times New Roman"/>
+          <w:lang w:val="en-US"/>
+        </w:rPr>
+        <w:t>10 &amp; 0011 = it will give me 0010</w:t>
+      </w:r>
+    </w:p>
+    <w:p>
+      <w:pPr>
+        <w:pStyle w:val="ListParagraph"/>
+        <w:numPr>
+          <w:ilvl w:val="1"/>
+          <w:numId w:val="1"/>
+        </w:numPr>
+        <w:rPr>
+          <w:rFonts w:ascii="Times New Roman" w:hAnsi="Times New Roman" w:cs="Times New Roman"/>
+          <w:lang w:val="en-US"/>
+        </w:rPr>
+      </w:pPr>
+      <w:r>
+        <w:rPr>
+          <w:rFonts w:ascii="Times New Roman" w:hAnsi="Times New Roman" w:cs="Times New Roman"/>
+          <w:lang w:val="en-US"/>
+        </w:rPr>
+        <w:t>Example: 0</w:t>
+      </w:r>
+      <w:r>
+        <w:rPr>
+          <w:rFonts w:ascii="Times New Roman" w:hAnsi="Times New Roman" w:cs="Times New Roman"/>
+          <w:lang w:val="en-US"/>
+        </w:rPr>
+        <w:t>1</w:t>
+      </w:r>
+      <w:r>
+        <w:rPr>
+          <w:rFonts w:ascii="Times New Roman" w:hAnsi="Times New Roman" w:cs="Times New Roman"/>
+          <w:lang w:val="en-US"/>
+        </w:rPr>
+        <w:t>10 | 0011 = it will give me 0</w:t>
+      </w:r>
+      <w:r>
+        <w:rPr>
+          <w:rFonts w:ascii="Times New Roman" w:hAnsi="Times New Roman" w:cs="Times New Roman"/>
+          <w:lang w:val="en-US"/>
+        </w:rPr>
+        <w:t>1</w:t>
+      </w:r>
+      <w:r>
+        <w:rPr>
+          <w:rFonts w:ascii="Times New Roman" w:hAnsi="Times New Roman" w:cs="Times New Roman"/>
+          <w:lang w:val="en-US"/>
+        </w:rPr>
+        <w:t>11</w:t>
+      </w:r>
+    </w:p>
+    <w:p>
+      <w:pPr>
+        <w:pStyle w:val="ListParagraph"/>
+        <w:numPr>
+          <w:ilvl w:val="0"/>
+          <w:numId w:val="1"/>
+        </w:numPr>
+        <w:rPr>
+          <w:rFonts w:ascii="Times New Roman" w:hAnsi="Times New Roman" w:cs="Times New Roman"/>
+          <w:lang w:val="en-US"/>
+        </w:rPr>
+      </w:pPr>
+      <w:r>
+        <w:rPr>
+          <w:rFonts w:ascii="Times New Roman" w:hAnsi="Times New Roman" w:cs="Times New Roman"/>
+          <w:lang w:val="en-US"/>
+        </w:rPr>
+        <w:t xml:space="preserve">Logical: </w:t>
+      </w:r>
+      <w:r>
+        <w:rPr>
+          <w:rFonts w:ascii="Times New Roman" w:hAnsi="Times New Roman" w:cs="Times New Roman"/>
+          <w:lang w:val="en-US"/>
+        </w:rPr>
+        <w:t>AND, OR, NOT</w:t>
+      </w:r>
+    </w:p>
+    <w:p>
+      <w:pPr>
+        <w:pStyle w:val="ListParagraph"/>
+        <w:numPr>
+          <w:ilvl w:val="1"/>
+          <w:numId w:val="1"/>
+        </w:numPr>
+        <w:rPr>
+          <w:rFonts w:ascii="Times New Roman" w:hAnsi="Times New Roman" w:cs="Times New Roman"/>
+          <w:lang w:val="en-US"/>
+        </w:rPr>
+      </w:pPr>
+      <w:r>
+        <w:rPr>
+          <w:rFonts w:ascii="Times New Roman" w:hAnsi="Times New Roman" w:cs="Times New Roman"/>
+          <w:lang w:val="en-US"/>
+        </w:rPr>
+        <w:t>When we are having multiple condition and we want to process them using some condition there we use Logical Operator.</w:t>
+      </w:r>
+    </w:p>
+    <w:p>
+      <w:pPr>
+        <w:pStyle w:val="ListParagraph"/>
+        <w:numPr>
+          <w:ilvl w:val="1"/>
+          <w:numId w:val="1"/>
+        </w:numPr>
+        <w:rPr>
+          <w:rFonts w:ascii="Times New Roman" w:hAnsi="Times New Roman" w:cs="Times New Roman"/>
+          <w:lang w:val="en-US"/>
+        </w:rPr>
+      </w:pPr>
+      <w:r>
+        <w:rPr>
+          <w:rFonts w:ascii="Times New Roman" w:hAnsi="Times New Roman" w:cs="Times New Roman"/>
+          <w:lang w:val="en-US"/>
+        </w:rPr>
+        <w:t>AND (&amp;&amp;)</w:t>
+      </w:r>
+      <w:r>
+        <w:rPr>
+          <w:rFonts w:ascii="Times New Roman" w:hAnsi="Times New Roman" w:cs="Times New Roman"/>
+          <w:lang w:val="en-US"/>
+        </w:rPr>
+        <w:t>: All condition must be true</w:t>
+      </w:r>
+    </w:p>
+    <w:p>
+      <w:pPr>
+        <w:pStyle w:val="ListParagraph"/>
+        <w:numPr>
+          <w:ilvl w:val="1"/>
+          <w:numId w:val="1"/>
+        </w:numPr>
+        <w:rPr>
+          <w:rFonts w:ascii="Times New Roman" w:hAnsi="Times New Roman" w:cs="Times New Roman"/>
+          <w:lang w:val="en-US"/>
+        </w:rPr>
+      </w:pPr>
+      <w:r>
+        <w:rPr>
+          <w:rFonts w:ascii="Times New Roman" w:hAnsi="Times New Roman" w:cs="Times New Roman"/>
+          <w:lang w:val="en-US"/>
+        </w:rPr>
+        <w:t xml:space="preserve">OR </w:t>
+      </w:r>
+      <w:proofErr w:type="gramStart"/>
+      <w:r>
+        <w:rPr>
+          <w:rFonts w:ascii="Times New Roman" w:hAnsi="Times New Roman" w:cs="Times New Roman"/>
+          <w:lang w:val="en-US"/>
+        </w:rPr>
+        <w:t>( |</w:t>
+      </w:r>
+      <w:proofErr w:type="gramEnd"/>
+      <w:r>
+        <w:rPr>
+          <w:rFonts w:ascii="Times New Roman" w:hAnsi="Times New Roman" w:cs="Times New Roman"/>
+          <w:lang w:val="en-US"/>
+        </w:rPr>
+        <w:t xml:space="preserve"> | )</w:t>
+      </w:r>
+      <w:r>
+        <w:rPr>
+          <w:rFonts w:ascii="Times New Roman" w:hAnsi="Times New Roman" w:cs="Times New Roman"/>
+          <w:lang w:val="en-US"/>
+        </w:rPr>
+        <w:t>: Any condition is true</w:t>
+      </w:r>
+      <w:r>
+        <w:rPr>
+          <w:rFonts w:ascii="Times New Roman" w:hAnsi="Times New Roman" w:cs="Times New Roman"/>
+          <w:lang w:val="en-US"/>
+        </w:rPr>
+        <w:t>. Short circuiting (means it will execute its execution when it will find the first truthy value).</w:t>
+      </w:r>
+    </w:p>
+    <w:p>
+      <w:pPr>
+        <w:pStyle w:val="ListParagraph"/>
+        <w:numPr>
+          <w:ilvl w:val="1"/>
+          <w:numId w:val="1"/>
+        </w:numPr>
+        <w:rPr>
+          <w:rFonts w:ascii="Times New Roman" w:hAnsi="Times New Roman" w:cs="Times New Roman"/>
+          <w:lang w:val="en-US"/>
+        </w:rPr>
+      </w:pPr>
+      <w:r>
+        <w:rPr>
+          <w:rFonts w:ascii="Times New Roman" w:hAnsi="Times New Roman" w:cs="Times New Roman"/>
+          <w:lang w:val="en-US"/>
+        </w:rPr>
+        <w:t xml:space="preserve">NOT </w:t>
+      </w:r>
+      <w:proofErr w:type="gramStart"/>
+      <w:r>
+        <w:rPr>
+          <w:rFonts w:ascii="Times New Roman" w:hAnsi="Times New Roman" w:cs="Times New Roman"/>
+          <w:lang w:val="en-US"/>
+        </w:rPr>
+        <w:t>( !</w:t>
+      </w:r>
+      <w:proofErr w:type="gramEnd"/>
+      <w:r>
+        <w:rPr>
+          <w:rFonts w:ascii="Times New Roman" w:hAnsi="Times New Roman" w:cs="Times New Roman"/>
+          <w:lang w:val="en-US"/>
+        </w:rPr>
+        <w:t xml:space="preserve"> )</w:t>
+      </w:r>
+      <w:r>
+        <w:rPr>
+          <w:rFonts w:ascii="Times New Roman" w:hAnsi="Times New Roman" w:cs="Times New Roman"/>
+          <w:lang w:val="en-US"/>
+        </w:rPr>
+        <w:t xml:space="preserve">: Change the </w:t>
+      </w:r>
+      <w:r>
+        <w:rPr>
+          <w:rFonts w:ascii="Times New Roman" w:hAnsi="Times New Roman" w:cs="Times New Roman"/>
+          <w:lang w:val="en-US"/>
+        </w:rPr>
+        <w:t>B</w:t>
+      </w:r>
+      <w:r>
+        <w:rPr>
+          <w:rFonts w:ascii="Times New Roman" w:hAnsi="Times New Roman" w:cs="Times New Roman"/>
+          <w:lang w:val="en-US"/>
+        </w:rPr>
+        <w:t>ool</w:t>
+      </w:r>
+      <w:r>
+        <w:rPr>
+          <w:rFonts w:ascii="Times New Roman" w:hAnsi="Times New Roman" w:cs="Times New Roman"/>
+          <w:lang w:val="en-US"/>
+        </w:rPr>
+        <w:t>ean</w:t>
+      </w:r>
+      <w:r>
+        <w:rPr>
+          <w:rFonts w:ascii="Times New Roman" w:hAnsi="Times New Roman" w:cs="Times New Roman"/>
+          <w:lang w:val="en-US"/>
+        </w:rPr>
+        <w:t xml:space="preserve"> value</w:t>
+      </w:r>
+      <w:r>
+        <w:rPr>
+          <w:rFonts w:ascii="Times New Roman" w:hAnsi="Times New Roman" w:cs="Times New Roman"/>
+          <w:lang w:val="en-US"/>
+        </w:rPr>
+        <w:t>.</w:t>
+      </w:r>
+    </w:p>
+    <w:p>
+      <w:pPr>
+        <w:pStyle w:val="ListParagraph"/>
+        <w:numPr>
+          <w:ilvl w:val="1"/>
+          <w:numId w:val="1"/>
+        </w:numPr>
+        <w:rPr>
+          <w:rFonts w:ascii="Times New Roman" w:hAnsi="Times New Roman" w:cs="Times New Roman"/>
+          <w:lang w:val="en-US"/>
+        </w:rPr>
+      </w:pPr>
+      <w:r>
+        <w:rPr>
+          <w:rFonts w:ascii="Times New Roman" w:hAnsi="Times New Roman" w:cs="Times New Roman"/>
+          <w:lang w:val="en-US"/>
+        </w:rPr>
+        <w:t xml:space="preserve">It can also be used with </w:t>
+      </w:r>
+      <w:r>
+        <w:rPr>
+          <w:rFonts w:ascii="Times New Roman" w:hAnsi="Times New Roman" w:cs="Times New Roman"/>
+          <w:lang w:val="en-US"/>
+        </w:rPr>
+        <w:t>non-Boolean</w:t>
+      </w:r>
+      <w:r>
+        <w:rPr>
+          <w:rFonts w:ascii="Times New Roman" w:hAnsi="Times New Roman" w:cs="Times New Roman"/>
+          <w:lang w:val="en-US"/>
+        </w:rPr>
+        <w:t xml:space="preserve"> value.</w:t>
+      </w:r>
+    </w:p>
+    <w:p>
+      <w:pPr>
+        <w:pStyle w:val="ListParagraph"/>
+        <w:numPr>
+          <w:ilvl w:val="1"/>
+          <w:numId w:val="1"/>
+        </w:numPr>
+        <w:rPr>
+          <w:rFonts w:ascii="Times New Roman" w:hAnsi="Times New Roman" w:cs="Times New Roman"/>
+          <w:lang w:val="en-US"/>
+        </w:rPr>
+      </w:pPr>
+      <w:r>
+        <w:rPr>
+          <w:rFonts w:ascii="Times New Roman" w:hAnsi="Times New Roman" w:cs="Times New Roman"/>
+          <w:lang w:val="en-US"/>
+        </w:rPr>
+        <w:t>Check using the code. There is something which are known as Falsie and Truthy Value.</w:t>
+      </w:r>
+    </w:p>
+    <w:p>
+      <w:pPr>
+        <w:pStyle w:val="ListParagraph"/>
+        <w:numPr>
+          <w:ilvl w:val="1"/>
+          <w:numId w:val="1"/>
+        </w:numPr>
+        <w:rPr>
+          <w:rFonts w:ascii="Times New Roman" w:hAnsi="Times New Roman" w:cs="Times New Roman"/>
+          <w:lang w:val="en-US"/>
+        </w:rPr>
+      </w:pPr>
+      <w:r>
+        <w:rPr>
+          <w:rFonts w:ascii="Times New Roman" w:hAnsi="Times New Roman" w:cs="Times New Roman"/>
+          <w:lang w:val="en-US"/>
+        </w:rPr>
+        <w:t xml:space="preserve">Falsie: undefined, null, 0, false, ‘’, </w:t>
+      </w:r>
+      <w:proofErr w:type="spellStart"/>
+      <w:r>
+        <w:rPr>
+          <w:rFonts w:ascii="Times New Roman" w:hAnsi="Times New Roman" w:cs="Times New Roman"/>
+          <w:lang w:val="en-US"/>
+        </w:rPr>
+        <w:t>NaN</w:t>
+      </w:r>
+      <w:proofErr w:type="spellEnd"/>
+    </w:p>
+    <w:p>
+      <w:pPr>
+        <w:pStyle w:val="ListParagraph"/>
+        <w:numPr>
+          <w:ilvl w:val="1"/>
+          <w:numId w:val="1"/>
+        </w:numPr>
+        <w:rPr>
+          <w:rFonts w:ascii="Times New Roman" w:hAnsi="Times New Roman" w:cs="Times New Roman"/>
+          <w:lang w:val="en-US"/>
+        </w:rPr>
+      </w:pPr>
+      <w:r>
+        <w:rPr>
+          <w:rFonts w:ascii="Times New Roman" w:hAnsi="Times New Roman" w:cs="Times New Roman"/>
+          <w:lang w:val="en-US"/>
+        </w:rPr>
+        <w:t>Truthy: Anything that is not falsie.</w:t>
+      </w:r>
+    </w:p>
+    <w:p>
+      <w:pPr>
+        <w:pStyle w:val="ListParagraph"/>
+        <w:numPr>
+          <w:ilvl w:val="0"/>
+          <w:numId w:val="1"/>
+        </w:numPr>
+        <w:rPr>
+          <w:rFonts w:ascii="Times New Roman" w:hAnsi="Times New Roman" w:cs="Times New Roman"/>
+          <w:lang w:val="en-US"/>
+        </w:rPr>
+      </w:pPr>
+      <w:r>
+        <w:rPr>
+          <w:rFonts w:ascii="Times New Roman" w:hAnsi="Times New Roman" w:cs="Times New Roman"/>
+          <w:lang w:val="en-US"/>
+        </w:rPr>
+        <w:t xml:space="preserve">Pre / Post Increment / Decrement operators: </w:t>
+      </w:r>
+    </w:p>
+    <w:p>
+      <w:pPr>
+        <w:pStyle w:val="ListParagraph"/>
+        <w:numPr>
+          <w:ilvl w:val="1"/>
+          <w:numId w:val="1"/>
+        </w:numPr>
+        <w:rPr>
+          <w:rFonts w:ascii="Times New Roman" w:hAnsi="Times New Roman" w:cs="Times New Roman"/>
+          <w:lang w:val="en-US"/>
+        </w:rPr>
+      </w:pPr>
+      <w:r>
+        <w:rPr>
+          <w:rFonts w:ascii="Times New Roman" w:hAnsi="Times New Roman" w:cs="Times New Roman"/>
+          <w:lang w:val="en-US"/>
+        </w:rPr>
+        <w:t>Pre (++ x) first increment then use</w:t>
+      </w:r>
+    </w:p>
+    <w:p>
+      <w:pPr>
+        <w:pStyle w:val="ListParagraph"/>
+        <w:numPr>
+          <w:ilvl w:val="1"/>
+          <w:numId w:val="1"/>
+        </w:numPr>
+        <w:rPr>
+          <w:rFonts w:ascii="Times New Roman" w:hAnsi="Times New Roman" w:cs="Times New Roman"/>
+          <w:lang w:val="en-US"/>
+        </w:rPr>
+      </w:pPr>
+      <w:r>
+        <w:rPr>
+          <w:rFonts w:ascii="Times New Roman" w:hAnsi="Times New Roman" w:cs="Times New Roman"/>
+          <w:lang w:val="en-US"/>
+        </w:rPr>
+        <w:t>Post (x ++) first use then increment</w:t>
+      </w:r>
+    </w:p>
+    <w:p>
+      <w:pPr>
+        <w:pStyle w:val="ListParagraph"/>
+        <w:numPr>
+          <w:ilvl w:val="1"/>
+          <w:numId w:val="1"/>
+        </w:numPr>
+        <w:rPr>
+          <w:rFonts w:ascii="Times New Roman" w:hAnsi="Times New Roman" w:cs="Times New Roman"/>
+          <w:lang w:val="en-US"/>
+        </w:rPr>
+      </w:pPr>
+      <w:r>
+        <w:rPr>
+          <w:rFonts w:ascii="Times New Roman" w:hAnsi="Times New Roman" w:cs="Times New Roman"/>
+          <w:lang w:val="en-US"/>
+        </w:rPr>
+        <w:t>Similar in Decrement</w:t>
+      </w:r>
+    </w:p>
+    <w:p>
+      <w:pPr>
+        <w:pStyle w:val="ListParagraph"/>
+        <w:numPr>
+          <w:ilvl w:val="0"/>
+          <w:numId w:val="1"/>
+        </w:numPr>
+        <w:rPr>
+          <w:rFonts w:ascii="Times New Roman" w:hAnsi="Times New Roman" w:cs="Times New Roman"/>
+          <w:lang w:val="en-US"/>
+        </w:rPr>
+      </w:pPr>
+      <w:r>
+        <w:rPr>
+          <w:rFonts w:ascii="Times New Roman" w:hAnsi="Times New Roman" w:cs="Times New Roman"/>
+          <w:lang w:val="en-US"/>
+        </w:rPr>
+        <w:t>Ternary Operator</w:t>
+      </w:r>
+    </w:p>
+    <w:p>
+      <w:pPr>
+        <w:pStyle w:val="ListParagraph"/>
+        <w:numPr>
+          <w:ilvl w:val="1"/>
+          <w:numId w:val="1"/>
+        </w:numPr>
+        <w:rPr>
+          <w:rFonts w:ascii="Times New Roman" w:hAnsi="Times New Roman" w:cs="Times New Roman"/>
+          <w:lang w:val="en-US"/>
+        </w:rPr>
+      </w:pPr>
+      <w:r>
+        <w:rPr>
+          <w:rFonts w:ascii="Times New Roman" w:hAnsi="Times New Roman" w:cs="Times New Roman"/>
+          <w:lang w:val="en-US"/>
+        </w:rPr>
+        <w:t>Condition?</w:t>
+      </w:r>
+      <w:r>
+        <w:rPr>
+          <w:rFonts w:ascii="Times New Roman" w:hAnsi="Times New Roman" w:cs="Times New Roman"/>
+          <w:lang w:val="en-US"/>
+        </w:rPr>
+        <w:t xml:space="preserve"> val</w:t>
+      </w:r>
+      <w:proofErr w:type="gramStart"/>
+      <w:r>
+        <w:rPr>
+          <w:rFonts w:ascii="Times New Roman" w:hAnsi="Times New Roman" w:cs="Times New Roman"/>
+          <w:lang w:val="en-US"/>
+        </w:rPr>
+        <w:t>1 :</w:t>
+      </w:r>
+      <w:proofErr w:type="gramEnd"/>
+      <w:r>
+        <w:rPr>
+          <w:rFonts w:ascii="Times New Roman" w:hAnsi="Times New Roman" w:cs="Times New Roman"/>
+          <w:lang w:val="en-US"/>
+        </w:rPr>
+        <w:t xml:space="preserve"> val2</w:t>
+      </w:r>
+    </w:p>
+    <w:p>
+      <w:pPr>
+        <w:pStyle w:val="ListParagraph"/>
+        <w:numPr>
+          <w:ilvl w:val="1"/>
+          <w:numId w:val="1"/>
+        </w:numPr>
+        <w:rPr>
+          <w:rFonts w:ascii="Times New Roman" w:hAnsi="Times New Roman" w:cs="Times New Roman"/>
+          <w:lang w:val="en-US"/>
+        </w:rPr>
+      </w:pPr>
+      <w:r>
+        <w:rPr>
+          <w:rFonts w:ascii="Times New Roman" w:hAnsi="Times New Roman" w:cs="Times New Roman"/>
+          <w:lang w:val="en-US"/>
+        </w:rPr>
+        <w:t>If condition is true then it will be assigned val1 else val2</w:t>
+      </w:r>
+    </w:p>
+    <w:p>
+      <w:pPr>
+        <w:pStyle w:val="ListParagraph"/>
+        <w:numPr>
+          <w:ilvl w:val="1"/>
+          <w:numId w:val="1"/>
+        </w:numPr>
+        <w:rPr>
+          <w:rFonts w:ascii="Times New Roman" w:hAnsi="Times New Roman" w:cs="Times New Roman"/>
+          <w:lang w:val="en-US"/>
+        </w:rPr>
+      </w:pPr>
+      <w:r>
+        <w:rPr>
+          <w:rFonts w:ascii="Times New Roman" w:hAnsi="Times New Roman" w:cs="Times New Roman"/>
+          <w:lang w:val="en-US"/>
+        </w:rPr>
+        <w:t>Like let status = (age &gt;= 18</w:t>
+      </w:r>
+      <w:proofErr w:type="gramStart"/>
+      <w:r>
+        <w:rPr>
+          <w:rFonts w:ascii="Times New Roman" w:hAnsi="Times New Roman" w:cs="Times New Roman"/>
+          <w:lang w:val="en-US"/>
+        </w:rPr>
+        <w:t>) ?</w:t>
+      </w:r>
+      <w:proofErr w:type="gramEnd"/>
+      <w:r>
+        <w:rPr>
+          <w:rFonts w:ascii="Times New Roman" w:hAnsi="Times New Roman" w:cs="Times New Roman"/>
+          <w:lang w:val="en-US"/>
+        </w:rPr>
+        <w:t xml:space="preserve"> ‘I can vote</w:t>
+      </w:r>
+      <w:proofErr w:type="gramStart"/>
+      <w:r>
+        <w:rPr>
+          <w:rFonts w:ascii="Times New Roman" w:hAnsi="Times New Roman" w:cs="Times New Roman"/>
+          <w:lang w:val="en-US"/>
+        </w:rPr>
+        <w:t>’ :</w:t>
+      </w:r>
+      <w:proofErr w:type="gramEnd"/>
+      <w:r>
+        <w:rPr>
+          <w:rFonts w:ascii="Times New Roman" w:hAnsi="Times New Roman" w:cs="Times New Roman"/>
+          <w:lang w:val="en-US"/>
+        </w:rPr>
+        <w:t xml:space="preserve"> ‘I cannot Vote’;</w:t>
+      </w:r>
+    </w:p>
+    <w:p>
+      <w:pPr>
+        <w:rPr>
+          <w:rFonts w:ascii="Times New Roman" w:hAnsi="Times New Roman" w:cs="Times New Roman"/>
+          <w:lang w:val="en-US"/>
+        </w:rPr>
+      </w:pPr>
+    </w:p>
+    <w:p>
+      <w:pPr>
+        <w:rPr>
+          <w:rFonts w:ascii="Times New Roman" w:hAnsi="Times New Roman" w:cs="Times New Roman"/>
+          <w:sz w:val="28"/>
+          <w:szCs w:val="28"/>
+          <w:lang w:val="en-US"/>
+        </w:rPr>
+      </w:pPr>
+      <w:r>
+        <w:rPr>
+          <w:rFonts w:ascii="Times New Roman" w:hAnsi="Times New Roman" w:cs="Times New Roman"/>
+          <w:sz w:val="28"/>
+          <w:szCs w:val="28"/>
+          <w:lang w:val="en-US"/>
+        </w:rPr>
+        <w:t>Operator Precedence</w:t>
+      </w:r>
+    </w:p>
+    <w:p>
+      <w:pPr>
+        <w:pStyle w:val="ListParagraph"/>
+        <w:numPr>
+          <w:ilvl w:val="0"/>
+          <w:numId w:val="1"/>
+        </w:numPr>
+        <w:rPr>
+          <w:rFonts w:ascii="Times New Roman" w:hAnsi="Times New Roman" w:cs="Times New Roman"/>
+          <w:lang w:val="en-US"/>
+        </w:rPr>
+      </w:pPr>
+      <w:r>
+        <w:rPr>
+          <w:rFonts w:ascii="Times New Roman" w:hAnsi="Times New Roman" w:cs="Times New Roman"/>
+          <w:lang w:val="en-US"/>
+        </w:rPr>
+        <w:t>Using brackets</w:t>
+      </w:r>
+    </w:p>
+    <w:p>
+      <w:pPr>
+        <w:pStyle w:val="ListParagraph"/>
+        <w:numPr>
+          <w:ilvl w:val="0"/>
+          <w:numId w:val="1"/>
+        </w:numPr>
+        <w:rPr>
+          <w:rFonts w:ascii="Times New Roman" w:hAnsi="Times New Roman" w:cs="Times New Roman"/>
+          <w:lang w:val="en-US"/>
+        </w:rPr>
+      </w:pPr>
+      <w:r>
+        <w:rPr>
+          <w:rFonts w:ascii="Times New Roman" w:hAnsi="Times New Roman" w:cs="Times New Roman"/>
+          <w:lang w:val="en-US"/>
+        </w:rPr>
+        <w:t>Example: let c = a + b * d / c;</w:t>
+      </w:r>
+    </w:p>
+    <w:p>
+      <w:pPr>
+        <w:pStyle w:val="ListParagraph"/>
+        <w:numPr>
+          <w:ilvl w:val="0"/>
+          <w:numId w:val="1"/>
+        </w:numPr>
+        <w:rPr>
+          <w:rFonts w:ascii="Times New Roman" w:hAnsi="Times New Roman" w:cs="Times New Roman"/>
+          <w:lang w:val="en-US"/>
+        </w:rPr>
+      </w:pPr>
+      <w:r>
+        <w:rPr>
+          <w:rFonts w:ascii="Times New Roman" w:hAnsi="Times New Roman" w:cs="Times New Roman"/>
+          <w:lang w:val="en-US"/>
+        </w:rPr>
+        <w:t>Use brackets: let c = a + ((b * d) / c);</w:t>
+      </w:r>
+    </w:p>
+    <w:p>
+      <w:pPr>
+        <w:rPr>
+          <w:rFonts w:ascii="Times New Roman" w:hAnsi="Times New Roman" w:cs="Times New Roman"/>
+          <w:lang w:val="en-US"/>
+        </w:rPr>
+      </w:pPr>
+    </w:p>
+    <w:p>
+      <w:pPr>
+        <w:rPr>
+          <w:rFonts w:ascii="Times New Roman" w:hAnsi="Times New Roman" w:cs="Times New Roman"/>
+          <w:lang w:val="en-US"/>
+        </w:rPr>
+      </w:pPr>
+    </w:p>
+    <w:p>
+      <w:pPr>
+        <w:rPr>
+          <w:rFonts w:ascii="Times New Roman" w:hAnsi="Times New Roman" w:cs="Times New Roman"/>
+          <w:lang w:val="en-US"/>
+        </w:rPr>
+      </w:pPr>
+      <w:r>
+        <w:rPr>
+          <w:rFonts w:ascii="Times New Roman" w:hAnsi="Times New Roman" w:cs="Times New Roman"/>
+          <w:lang w:val="en-US"/>
+        </w:rPr>
+        <w:lastRenderedPageBreak/>
+        <w:drawing>
+          <wp:inline distT="0" distB="0" distL="0" distR="0" wp14:anchorId="0E579BD3" wp14:editId="0472BE33">
+            <wp:extent cx="3371548" cy="3034910"/>
+            <wp:effectExtent l="0" t="0" r="0" b="635"/>
+            <wp:docPr id="49647722" name="Picture 1"/>
+            <wp:cNvGraphicFramePr>
+              <a:graphicFrameLocks xmlns:a="http://schemas.openxmlformats.org/drawingml/2006/main" noChangeAspect="1"/>
+            </wp:cNvGraphicFramePr>
+            <a:graphic xmlns:a="http://schemas.openxmlformats.org/drawingml/2006/main">
+              <a:graphicData uri="http://schemas.openxmlformats.org/drawingml/2006/picture">
+                <pic:pic xmlns:pic="http://schemas.openxmlformats.org/drawingml/2006/picture">
+                  <pic:nvPicPr>
+                    <pic:cNvPr id="49647722" name=""/>
+                    <pic:cNvPicPr/>
+                  </pic:nvPicPr>
+                  <pic:blipFill>
+                    <a:blip r:embed="rId9"/>
+                    <a:stretch>
+                      <a:fillRect/>
+                    </a:stretch>
+                  </pic:blipFill>
+                  <pic:spPr>
+                    <a:xfrm>
+                      <a:off x="0" y="0"/>
+                      <a:ext cx="3411167" cy="3070573"/>
+                    </a:xfrm>
+                    <a:prstGeom prst="rect">
+                      <a:avLst/>
+                    </a:prstGeom>
+                  </pic:spPr>
+                </pic:pic>
+              </a:graphicData>
+            </a:graphic>
+          </wp:inline>
+        </w:drawing>
+      </w:r>
+    </w:p>
+    <w:p>
+      <w:pPr>
+        <w:rPr>
+          <w:rFonts w:ascii="Times New Roman" w:hAnsi="Times New Roman" w:cs="Times New Roman"/>
+          <w:lang w:val="en-US"/>
+        </w:rPr>
+      </w:pPr>
+    </w:p>
+    <w:p>
+      <w:pPr>
+        <w:rPr>
+          <w:rFonts w:ascii="Times New Roman" w:hAnsi="Times New Roman" w:cs="Times New Roman"/>
+          <w:lang w:val="en-US"/>
+        </w:rPr>
+      </w:pPr>
+    </w:p>
+    <w:p>
+      <w:pPr>
+        <w:rPr>
+          <w:rFonts w:ascii="Times New Roman" w:hAnsi="Times New Roman" w:cs="Times New Roman"/>
+          <w:b/>
+          <w:bCs/>
+          <w:sz w:val="28"/>
+          <w:szCs w:val="28"/>
+          <w:lang w:val="en-US"/>
+        </w:rPr>
+      </w:pPr>
+      <w:r>
+        <w:rPr>
+          <w:rFonts w:ascii="Times New Roman" w:hAnsi="Times New Roman" w:cs="Times New Roman"/>
+          <w:b/>
+          <w:bCs/>
+          <w:sz w:val="28"/>
+          <w:szCs w:val="28"/>
+          <w:lang w:val="en-US"/>
+        </w:rPr>
+        <w:t>Control Statements</w:t>
+      </w:r>
+    </w:p>
+    <w:p>
+      <w:pPr>
+        <w:pStyle w:val="ListParagraph"/>
+        <w:numPr>
+          <w:ilvl w:val="0"/>
+          <w:numId w:val="1"/>
+        </w:numPr>
+        <w:rPr>
+          <w:rFonts w:ascii="Times New Roman" w:hAnsi="Times New Roman" w:cs="Times New Roman"/>
+          <w:lang w:val="en-US"/>
+        </w:rPr>
+      </w:pPr>
+      <w:r>
+        <w:rPr>
+          <w:rFonts w:ascii="Times New Roman" w:hAnsi="Times New Roman" w:cs="Times New Roman"/>
+          <w:lang w:val="en-US"/>
+        </w:rPr>
+        <w:t>if – else:</w:t>
+      </w:r>
+    </w:p>
+    <w:p>
+      <w:pPr>
+        <w:pStyle w:val="ListParagraph"/>
+        <w:numPr>
+          <w:ilvl w:val="1"/>
+          <w:numId w:val="1"/>
+        </w:numPr>
+        <w:rPr>
+          <w:rFonts w:ascii="Times New Roman" w:hAnsi="Times New Roman" w:cs="Times New Roman"/>
+          <w:lang w:val="en-US"/>
+        </w:rPr>
+      </w:pPr>
+      <w:r>
+        <w:rPr>
+          <w:rFonts w:ascii="Times New Roman" w:hAnsi="Times New Roman" w:cs="Times New Roman"/>
+          <w:lang w:val="en-US"/>
+        </w:rPr>
+        <w:t>if (condition) {</w:t>
+      </w:r>
+    </w:p>
+    <w:p>
+      <w:pPr>
+        <w:pStyle w:val="ListParagraph"/>
+        <w:ind w:left="1440"/>
+        <w:rPr>
+          <w:rFonts w:ascii="Times New Roman" w:hAnsi="Times New Roman" w:cs="Times New Roman"/>
+          <w:lang w:val="en-US"/>
+        </w:rPr>
+      </w:pPr>
+      <w:r>
+        <w:rPr>
+          <w:rFonts w:ascii="Times New Roman" w:hAnsi="Times New Roman" w:cs="Times New Roman"/>
+          <w:lang w:val="en-US"/>
+        </w:rPr>
+        <w:t>}</w:t>
+      </w:r>
+    </w:p>
+    <w:p>
+      <w:pPr>
+        <w:pStyle w:val="ListParagraph"/>
+        <w:ind w:left="1440"/>
+        <w:rPr>
+          <w:rFonts w:ascii="Times New Roman" w:hAnsi="Times New Roman" w:cs="Times New Roman"/>
+          <w:lang w:val="en-US"/>
+        </w:rPr>
+      </w:pPr>
+      <w:r>
+        <w:rPr>
+          <w:rFonts w:ascii="Times New Roman" w:hAnsi="Times New Roman" w:cs="Times New Roman"/>
+          <w:lang w:val="en-US"/>
+        </w:rPr>
+        <w:t>Elseif (condition) {</w:t>
+      </w:r>
+    </w:p>
+    <w:p>
+      <w:pPr>
+        <w:pStyle w:val="ListParagraph"/>
+        <w:ind w:left="1440"/>
+        <w:rPr>
+          <w:rFonts w:ascii="Times New Roman" w:hAnsi="Times New Roman" w:cs="Times New Roman"/>
+          <w:lang w:val="en-US"/>
+        </w:rPr>
+      </w:pPr>
+      <w:r>
+        <w:rPr>
+          <w:rFonts w:ascii="Times New Roman" w:hAnsi="Times New Roman" w:cs="Times New Roman"/>
+          <w:lang w:val="en-US"/>
+        </w:rPr>
+        <w:t>}</w:t>
+      </w:r>
+    </w:p>
+    <w:p>
+      <w:pPr>
+        <w:pStyle w:val="ListParagraph"/>
+        <w:ind w:left="1440"/>
+        <w:rPr>
+          <w:rFonts w:ascii="Times New Roman" w:hAnsi="Times New Roman" w:cs="Times New Roman"/>
+          <w:lang w:val="en-US"/>
+        </w:rPr>
+      </w:pPr>
+      <w:r>
+        <w:rPr>
+          <w:rFonts w:ascii="Times New Roman" w:hAnsi="Times New Roman" w:cs="Times New Roman"/>
+          <w:lang w:val="en-US"/>
+        </w:rPr>
+        <w:t>else {</w:t>
+      </w:r>
+    </w:p>
+    <w:p>
+      <w:pPr>
+        <w:pStyle w:val="ListParagraph"/>
+        <w:ind w:left="1440"/>
+        <w:rPr>
+          <w:rFonts w:ascii="Times New Roman" w:hAnsi="Times New Roman" w:cs="Times New Roman"/>
+          <w:lang w:val="en-US"/>
+        </w:rPr>
+      </w:pPr>
+      <w:r>
+        <w:rPr>
+          <w:rFonts w:ascii="Times New Roman" w:hAnsi="Times New Roman" w:cs="Times New Roman"/>
+          <w:lang w:val="en-US"/>
+        </w:rPr>
+        <w:t>}</w:t>
+      </w:r>
+    </w:p>
+    <w:p>
+      <w:pPr>
+        <w:pStyle w:val="ListParagraph"/>
+        <w:ind w:left="1440"/>
+        <w:rPr>
+          <w:rFonts w:ascii="Times New Roman" w:hAnsi="Times New Roman" w:cs="Times New Roman"/>
+          <w:lang w:val="en-US"/>
+        </w:rPr>
+      </w:pPr>
+    </w:p>
+    <w:p>
+      <w:pPr>
+        <w:pStyle w:val="ListParagraph"/>
+        <w:rPr>
+          <w:rFonts w:ascii="Times New Roman" w:hAnsi="Times New Roman" w:cs="Times New Roman"/>
+          <w:lang w:val="en-US"/>
+        </w:rPr>
+      </w:pPr>
+      <w:r>
+        <w:rPr>
+          <w:rFonts w:ascii="Times New Roman" w:hAnsi="Times New Roman" w:cs="Times New Roman"/>
+          <w:lang w:val="en-US"/>
+        </w:rPr>
+        <w:drawing>
+          <wp:inline distT="0" distB="0" distL="0" distR="0" wp14:anchorId="2FCC513F" wp14:editId="0DBB8029">
+            <wp:extent cx="1676915" cy="1940997"/>
+            <wp:effectExtent l="0" t="0" r="0" b="2540"/>
+            <wp:docPr id="83738839" name="Picture 1"/>
+            <wp:cNvGraphicFramePr>
+              <a:graphicFrameLocks xmlns:a="http://schemas.openxmlformats.org/drawingml/2006/main" noChangeAspect="1"/>
+            </wp:cNvGraphicFramePr>
+            <a:graphic xmlns:a="http://schemas.openxmlformats.org/drawingml/2006/main">
+              <a:graphicData uri="http://schemas.openxmlformats.org/drawingml/2006/picture">
+                <pic:pic xmlns:pic="http://schemas.openxmlformats.org/drawingml/2006/picture">
+                  <pic:nvPicPr>
+                    <pic:cNvPr id="83738839" name=""/>
+                    <pic:cNvPicPr/>
+                  </pic:nvPicPr>
+                  <pic:blipFill>
+                    <a:blip r:embed="rId10"/>
+                    <a:stretch>
+                      <a:fillRect/>
+                    </a:stretch>
+                  </pic:blipFill>
+                  <pic:spPr>
+                    <a:xfrm>
+                      <a:off x="0" y="0"/>
+                      <a:ext cx="1705097" cy="1973617"/>
+                    </a:xfrm>
+                    <a:prstGeom prst="rect">
+                      <a:avLst/>
+                    </a:prstGeom>
+                  </pic:spPr>
+                </pic:pic>
+              </a:graphicData>
+            </a:graphic>
+          </wp:inline>
+        </w:drawing>
+      </w:r>
+    </w:p>
+    <w:p>
+      <w:pPr>
+        <w:pStyle w:val="ListParagraph"/>
+        <w:rPr>
+          <w:rFonts w:ascii="Times New Roman" w:hAnsi="Times New Roman" w:cs="Times New Roman"/>
+          <w:lang w:val="en-US"/>
+        </w:rPr>
+      </w:pPr>
+    </w:p>
+    <w:p>
+      <w:pPr>
+        <w:pStyle w:val="ListParagraph"/>
+        <w:numPr>
+          <w:ilvl w:val="0"/>
+          <w:numId w:val="1"/>
+        </w:numPr>
+        <w:rPr>
+          <w:rFonts w:ascii="Times New Roman" w:hAnsi="Times New Roman" w:cs="Times New Roman"/>
+          <w:lang w:val="en-US"/>
+        </w:rPr>
+      </w:pPr>
+      <w:r>
+        <w:rPr>
+          <w:rFonts w:ascii="Times New Roman" w:hAnsi="Times New Roman" w:cs="Times New Roman"/>
+          <w:lang w:val="en-US"/>
+        </w:rPr>
+        <w:t>Switch</w:t>
+      </w:r>
+      <w:r>
+        <w:rPr>
+          <w:rFonts w:ascii="Times New Roman" w:hAnsi="Times New Roman" w:cs="Times New Roman"/>
+          <w:lang w:val="en-US"/>
+        </w:rPr>
+        <w:t>:</w:t>
+      </w:r>
+    </w:p>
+    <w:p>
+      <w:pPr>
+        <w:pStyle w:val="ListParagraph"/>
+        <w:numPr>
+          <w:ilvl w:val="1"/>
+          <w:numId w:val="1"/>
+        </w:numPr>
+        <w:rPr>
+          <w:rFonts w:ascii="Times New Roman" w:hAnsi="Times New Roman" w:cs="Times New Roman"/>
+          <w:lang w:val="en-US"/>
+        </w:rPr>
+      </w:pPr>
+      <w:r>
+        <w:rPr>
+          <w:rFonts w:ascii="Times New Roman" w:hAnsi="Times New Roman" w:cs="Times New Roman"/>
+          <w:lang w:val="en-US"/>
+        </w:rPr>
+        <w:t>switch(expression) {</w:t>
+      </w:r>
+    </w:p>
+    <w:p>
+      <w:pPr>
+        <w:pStyle w:val="ListParagraph"/>
+        <w:ind w:left="1440"/>
+        <w:rPr>
+          <w:rFonts w:ascii="Times New Roman" w:hAnsi="Times New Roman" w:cs="Times New Roman"/>
+          <w:lang w:val="en-US"/>
+        </w:rPr>
+      </w:pPr>
+      <w:r>
+        <w:rPr>
+          <w:rFonts w:ascii="Times New Roman" w:hAnsi="Times New Roman" w:cs="Times New Roman"/>
+          <w:lang w:val="en-US"/>
+        </w:rPr>
+        <w:t>case 1: ---</w:t>
+      </w:r>
+    </w:p>
+    <w:p>
+      <w:pPr>
+        <w:pStyle w:val="ListParagraph"/>
+        <w:ind w:left="1440"/>
+        <w:rPr>
+          <w:rFonts w:ascii="Times New Roman" w:hAnsi="Times New Roman" w:cs="Times New Roman"/>
+          <w:lang w:val="en-US"/>
+        </w:rPr>
+      </w:pPr>
+      <w:r>
+        <w:rPr>
+          <w:rFonts w:ascii="Times New Roman" w:hAnsi="Times New Roman" w:cs="Times New Roman"/>
+          <w:lang w:val="en-US"/>
+        </w:rPr>
+        <w:t>case 2: --</w:t>
+      </w:r>
+    </w:p>
+    <w:p>
+      <w:pPr>
+        <w:pStyle w:val="ListParagraph"/>
+        <w:ind w:left="1440"/>
+        <w:rPr>
+          <w:rFonts w:ascii="Times New Roman" w:hAnsi="Times New Roman" w:cs="Times New Roman"/>
+          <w:lang w:val="en-US"/>
+        </w:rPr>
+      </w:pPr>
+      <w:r>
+        <w:rPr>
+          <w:rFonts w:ascii="Times New Roman" w:hAnsi="Times New Roman" w:cs="Times New Roman"/>
+          <w:lang w:val="en-US"/>
+        </w:rPr>
+        <w:t>case 3: --</w:t>
+      </w:r>
+    </w:p>
+    <w:p>
+      <w:pPr>
+        <w:pStyle w:val="ListParagraph"/>
+        <w:ind w:left="1440"/>
+        <w:rPr>
+          <w:rFonts w:ascii="Times New Roman" w:hAnsi="Times New Roman" w:cs="Times New Roman"/>
+          <w:lang w:val="en-US"/>
+        </w:rPr>
+      </w:pPr>
+      <w:r>
+        <w:rPr>
+          <w:rFonts w:ascii="Times New Roman" w:hAnsi="Times New Roman" w:cs="Times New Roman"/>
+          <w:lang w:val="en-US"/>
+        </w:rPr>
+        <w:t>default: --</w:t>
+      </w:r>
+    </w:p>
+    <w:p>
+      <w:pPr>
+        <w:pStyle w:val="ListParagraph"/>
+        <w:ind w:left="1440"/>
+        <w:rPr>
+          <w:rFonts w:ascii="Times New Roman" w:hAnsi="Times New Roman" w:cs="Times New Roman"/>
+          <w:lang w:val="en-US"/>
+        </w:rPr>
+      </w:pPr>
+      <w:r>
+        <w:rPr>
+          <w:rFonts w:ascii="Times New Roman" w:hAnsi="Times New Roman" w:cs="Times New Roman"/>
+          <w:lang w:val="en-US"/>
+        </w:rPr>
+        <w:t>}</w:t>
+      </w:r>
+    </w:p>
+    <w:p>
+      <w:pPr>
+        <w:rPr>
+          <w:rFonts w:ascii="Times New Roman" w:hAnsi="Times New Roman" w:cs="Times New Roman"/>
+          <w:lang w:val="en-US"/>
+        </w:rPr>
+      </w:pPr>
+      <w:r>
+        <w:rPr>
+          <w:rFonts w:ascii="Times New Roman" w:hAnsi="Times New Roman" w:cs="Times New Roman"/>
+          <w:lang w:val="en-US"/>
+        </w:rPr>
+        <w:tab/>
+      </w:r>
+      <w:r>
+        <w:rPr>
+          <w:rFonts w:ascii="Times New Roman" w:hAnsi="Times New Roman" w:cs="Times New Roman"/>
+          <w:lang w:val="en-US"/>
+        </w:rPr>
+        <w:drawing>
+          <wp:inline distT="0" distB="0" distL="0" distR="0" wp14:anchorId="2C0259DC" wp14:editId="45E94236">
+            <wp:extent cx="2283592" cy="1279038"/>
+            <wp:effectExtent l="0" t="0" r="2540" b="3810"/>
+            <wp:docPr id="555940673" name="Picture 1"/>
+            <wp:cNvGraphicFramePr>
+              <a:graphicFrameLocks xmlns:a="http://schemas.openxmlformats.org/drawingml/2006/main" noChangeAspect="1"/>
+            </wp:cNvGraphicFramePr>
+            <a:graphic xmlns:a="http://schemas.openxmlformats.org/drawingml/2006/main">
+              <a:graphicData uri="http://schemas.openxmlformats.org/drawingml/2006/picture">
+                <pic:pic xmlns:pic="http://schemas.openxmlformats.org/drawingml/2006/picture">
+                  <pic:nvPicPr>
+                    <pic:cNvPr id="555940673" name=""/>
+                    <pic:cNvPicPr/>
+                  </pic:nvPicPr>
+                  <pic:blipFill>
+                    <a:blip r:embed="rId11"/>
+                    <a:stretch>
+                      <a:fillRect/>
+                    </a:stretch>
+                  </pic:blipFill>
+                  <pic:spPr>
+                    <a:xfrm>
+                      <a:off x="0" y="0"/>
+                      <a:ext cx="2405285" cy="1347198"/>
+                    </a:xfrm>
+                    <a:prstGeom prst="rect">
+                      <a:avLst/>
+                    </a:prstGeom>
+                  </pic:spPr>
+                </pic:pic>
+              </a:graphicData>
+            </a:graphic>
+          </wp:inline>
+        </w:drawing>
+      </w:r>
+    </w:p>
+    <w:p>
+      <w:pPr>
+        <w:rPr>
+          <w:rFonts w:ascii="Times New Roman" w:hAnsi="Times New Roman" w:cs="Times New Roman"/>
+          <w:b/>
+          <w:bCs/>
+          <w:sz w:val="28"/>
+          <w:szCs w:val="28"/>
+          <w:lang w:val="en-US"/>
+        </w:rPr>
+      </w:pPr>
+      <w:r>
+        <w:rPr>
+          <w:rFonts w:ascii="Times New Roman" w:hAnsi="Times New Roman" w:cs="Times New Roman"/>
+          <w:b/>
+          <w:bCs/>
+          <w:sz w:val="28"/>
+          <w:szCs w:val="28"/>
+          <w:lang w:val="en-US"/>
+        </w:rPr>
+        <w:lastRenderedPageBreak/>
+        <w:t>Loops</w:t>
+      </w:r>
+    </w:p>
+    <w:p>
+      <w:pPr>
+        <w:pStyle w:val="ListParagraph"/>
+        <w:numPr>
+          <w:ilvl w:val="0"/>
+          <w:numId w:val="1"/>
+        </w:numPr>
+        <w:rPr>
+          <w:rFonts w:ascii="Times New Roman" w:hAnsi="Times New Roman" w:cs="Times New Roman"/>
+          <w:lang w:val="en-US"/>
+        </w:rPr>
+      </w:pPr>
+      <w:r>
+        <w:rPr>
+          <w:rFonts w:ascii="Times New Roman" w:hAnsi="Times New Roman" w:cs="Times New Roman"/>
+          <w:lang w:val="en-US"/>
+        </w:rPr>
+        <w:t>For Loop:</w:t>
+      </w:r>
+    </w:p>
+    <w:p>
+      <w:pPr>
+        <w:pStyle w:val="ListParagraph"/>
+        <w:numPr>
+          <w:ilvl w:val="1"/>
+          <w:numId w:val="1"/>
+        </w:numPr>
+        <w:rPr>
+          <w:rFonts w:ascii="Times New Roman" w:hAnsi="Times New Roman" w:cs="Times New Roman"/>
+          <w:lang w:val="en-US"/>
+        </w:rPr>
+      </w:pPr>
+      <w:r>
+        <w:rPr>
+          <w:rFonts w:ascii="Times New Roman" w:hAnsi="Times New Roman" w:cs="Times New Roman"/>
+          <w:lang w:val="en-US"/>
+        </w:rPr>
+        <w:t>When we want to do repetition of task.</w:t>
+      </w:r>
+    </w:p>
+    <w:p>
+      <w:pPr>
+        <w:pStyle w:val="ListParagraph"/>
+        <w:numPr>
+          <w:ilvl w:val="1"/>
+          <w:numId w:val="1"/>
+        </w:numPr>
+        <w:rPr>
+          <w:rFonts w:ascii="Times New Roman" w:hAnsi="Times New Roman" w:cs="Times New Roman"/>
+          <w:lang w:val="en-US"/>
+        </w:rPr>
+      </w:pPr>
+      <w:r>
+        <w:rPr>
+          <w:rFonts w:ascii="Times New Roman" w:hAnsi="Times New Roman" w:cs="Times New Roman"/>
+          <w:lang w:val="en-US"/>
+        </w:rPr>
+        <w:t>for</w:t>
+      </w:r>
+      <w:r>
+        <w:rPr>
+          <w:rFonts w:ascii="Times New Roman" w:hAnsi="Times New Roman" w:cs="Times New Roman"/>
+          <w:lang w:val="en-US"/>
+        </w:rPr>
+        <w:t xml:space="preserve"> </w:t>
+      </w:r>
+      <w:r>
+        <w:rPr>
+          <w:rFonts w:ascii="Times New Roman" w:hAnsi="Times New Roman" w:cs="Times New Roman"/>
+          <w:lang w:val="en-US"/>
+        </w:rPr>
+        <w:t xml:space="preserve">(let </w:t>
+      </w:r>
+      <w:proofErr w:type="spellStart"/>
+      <w:r>
+        <w:rPr>
+          <w:rFonts w:ascii="Times New Roman" w:hAnsi="Times New Roman" w:cs="Times New Roman"/>
+          <w:lang w:val="en-US"/>
+        </w:rPr>
+        <w:t>i</w:t>
+      </w:r>
+      <w:proofErr w:type="spellEnd"/>
+      <w:r>
+        <w:rPr>
+          <w:rFonts w:ascii="Times New Roman" w:hAnsi="Times New Roman" w:cs="Times New Roman"/>
+          <w:lang w:val="en-US"/>
+        </w:rPr>
+        <w:t xml:space="preserve"> = 0; </w:t>
+      </w:r>
+      <w:proofErr w:type="spellStart"/>
+      <w:r>
+        <w:rPr>
+          <w:rFonts w:ascii="Times New Roman" w:hAnsi="Times New Roman" w:cs="Times New Roman"/>
+          <w:lang w:val="en-US"/>
+        </w:rPr>
+        <w:t>i</w:t>
+      </w:r>
+      <w:proofErr w:type="spellEnd"/>
+      <w:r>
+        <w:rPr>
+          <w:rFonts w:ascii="Times New Roman" w:hAnsi="Times New Roman" w:cs="Times New Roman"/>
+          <w:lang w:val="en-US"/>
+        </w:rPr>
+        <w:t xml:space="preserve"> &lt;= 5; </w:t>
+      </w:r>
+      <w:proofErr w:type="spellStart"/>
+      <w:r>
+        <w:rPr>
+          <w:rFonts w:ascii="Times New Roman" w:hAnsi="Times New Roman" w:cs="Times New Roman"/>
+          <w:lang w:val="en-US"/>
+        </w:rPr>
+        <w:t>i</w:t>
+      </w:r>
+      <w:proofErr w:type="spellEnd"/>
+      <w:r>
+        <w:rPr>
+          <w:rFonts w:ascii="Times New Roman" w:hAnsi="Times New Roman" w:cs="Times New Roman"/>
+          <w:lang w:val="en-US"/>
+        </w:rPr>
+        <w:t xml:space="preserve">++) </w:t>
+      </w:r>
+      <w:proofErr w:type="gramStart"/>
+      <w:r>
+        <w:rPr>
+          <w:rFonts w:ascii="Times New Roman" w:hAnsi="Times New Roman" w:cs="Times New Roman"/>
+          <w:lang w:val="en-US"/>
+        </w:rPr>
+        <w:t>{ -</w:t>
+      </w:r>
+      <w:proofErr w:type="gramEnd"/>
+      <w:r>
+        <w:rPr>
+          <w:rFonts w:ascii="Times New Roman" w:hAnsi="Times New Roman" w:cs="Times New Roman"/>
+          <w:lang w:val="en-US"/>
+        </w:rPr>
+        <w:t xml:space="preserve"> - -}</w:t>
+      </w:r>
+    </w:p>
+    <w:p>
+      <w:pPr>
+        <w:pStyle w:val="ListParagraph"/>
+        <w:numPr>
+          <w:ilvl w:val="1"/>
+          <w:numId w:val="1"/>
+        </w:numPr>
+        <w:rPr>
+          <w:rFonts w:ascii="Times New Roman" w:hAnsi="Times New Roman" w:cs="Times New Roman"/>
+          <w:lang w:val="en-US"/>
+        </w:rPr>
+      </w:pPr>
+      <w:r>
+        <w:rPr>
+          <w:rFonts w:ascii="Times New Roman" w:hAnsi="Times New Roman" w:cs="Times New Roman"/>
+          <w:lang w:val="en-US"/>
+        </w:rPr>
+        <w:t xml:space="preserve">first part is initialization, then condition, then increment or decrement or </w:t>
+      </w:r>
+      <w:r>
+        <w:rPr>
+          <w:rFonts w:ascii="Times New Roman" w:hAnsi="Times New Roman" w:cs="Times New Roman"/>
+          <w:lang w:val="en-US"/>
+        </w:rPr>
+        <w:t>updating</w:t>
+      </w:r>
+      <w:r>
+        <w:rPr>
+          <w:rFonts w:ascii="Times New Roman" w:hAnsi="Times New Roman" w:cs="Times New Roman"/>
+          <w:lang w:val="en-US"/>
+        </w:rPr>
+        <w:t>.</w:t>
+      </w:r>
+    </w:p>
+    <w:p>
+      <w:pPr>
+        <w:pStyle w:val="ListParagraph"/>
+        <w:ind w:left="1440"/>
+        <w:rPr>
+          <w:rFonts w:ascii="Times New Roman" w:hAnsi="Times New Roman" w:cs="Times New Roman"/>
+          <w:lang w:val="en-US"/>
+        </w:rPr>
+      </w:pPr>
+      <w:r>
+        <w:rPr>
+          <w:rFonts w:ascii="Times New Roman" w:hAnsi="Times New Roman" w:cs="Times New Roman"/>
+          <w:lang w:val="en-US"/>
+        </w:rPr>
+        <w:drawing>
+          <wp:inline distT="0" distB="0" distL="0" distR="0" wp14:anchorId="18A067EE" wp14:editId="47AE6CC7">
+            <wp:extent cx="1643676" cy="629317"/>
+            <wp:effectExtent l="0" t="0" r="0" b="5715"/>
+            <wp:docPr id="1087129089" name="Picture 1"/>
+            <wp:cNvGraphicFramePr>
+              <a:graphicFrameLocks xmlns:a="http://schemas.openxmlformats.org/drawingml/2006/main" noChangeAspect="1"/>
+            </wp:cNvGraphicFramePr>
+            <a:graphic xmlns:a="http://schemas.openxmlformats.org/drawingml/2006/main">
+              <a:graphicData uri="http://schemas.openxmlformats.org/drawingml/2006/picture">
+                <pic:pic xmlns:pic="http://schemas.openxmlformats.org/drawingml/2006/picture">
+                  <pic:nvPicPr>
+                    <pic:cNvPr id="1087129089" name=""/>
+                    <pic:cNvPicPr/>
+                  </pic:nvPicPr>
+                  <pic:blipFill>
+                    <a:blip r:embed="rId12"/>
+                    <a:stretch>
+                      <a:fillRect/>
+                    </a:stretch>
+                  </pic:blipFill>
+                  <pic:spPr>
+                    <a:xfrm>
+                      <a:off x="0" y="0"/>
+                      <a:ext cx="1713127" cy="655908"/>
+                    </a:xfrm>
+                    <a:prstGeom prst="rect">
+                      <a:avLst/>
+                    </a:prstGeom>
+                  </pic:spPr>
+                </pic:pic>
+              </a:graphicData>
+            </a:graphic>
+          </wp:inline>
+        </w:drawing>
+      </w:r>
+    </w:p>
+    <w:p>
+      <w:pPr>
+        <w:pStyle w:val="ListParagraph"/>
+        <w:ind w:left="1440"/>
+        <w:rPr>
+          <w:rFonts w:ascii="Times New Roman" w:hAnsi="Times New Roman" w:cs="Times New Roman"/>
+          <w:lang w:val="en-US"/>
+        </w:rPr>
+      </w:pPr>
+    </w:p>
+    <w:p>
+      <w:pPr>
+        <w:pStyle w:val="ListParagraph"/>
+        <w:numPr>
+          <w:ilvl w:val="0"/>
+          <w:numId w:val="1"/>
+        </w:numPr>
+        <w:rPr>
+          <w:rFonts w:ascii="Times New Roman" w:hAnsi="Times New Roman" w:cs="Times New Roman"/>
+          <w:lang w:val="en-US"/>
+        </w:rPr>
+      </w:pPr>
+      <w:r>
+        <w:rPr>
+          <w:rFonts w:ascii="Times New Roman" w:hAnsi="Times New Roman" w:cs="Times New Roman"/>
+          <w:lang w:val="en-US"/>
+        </w:rPr>
+        <w:t>While Loop:</w:t>
+      </w:r>
+    </w:p>
+    <w:p>
+      <w:pPr>
+        <w:pStyle w:val="ListParagraph"/>
+        <w:numPr>
+          <w:ilvl w:val="1"/>
+          <w:numId w:val="1"/>
+        </w:numPr>
+        <w:rPr>
+          <w:rFonts w:ascii="Times New Roman" w:hAnsi="Times New Roman" w:cs="Times New Roman"/>
+          <w:lang w:val="en-US"/>
+        </w:rPr>
+      </w:pPr>
+      <w:r>
+        <w:rPr>
+          <w:rFonts w:ascii="Times New Roman" w:hAnsi="Times New Roman" w:cs="Times New Roman"/>
+          <w:lang w:val="en-US"/>
+        </w:rPr>
+        <w:t xml:space="preserve">Only condition is checking and </w:t>
+      </w:r>
+      <w:proofErr w:type="spellStart"/>
+      <w:r>
+        <w:rPr>
+          <w:rFonts w:ascii="Times New Roman" w:hAnsi="Times New Roman" w:cs="Times New Roman"/>
+          <w:lang w:val="en-US"/>
+        </w:rPr>
+        <w:t>updation</w:t>
+      </w:r>
+      <w:proofErr w:type="spellEnd"/>
+      <w:r>
+        <w:rPr>
+          <w:rFonts w:ascii="Times New Roman" w:hAnsi="Times New Roman" w:cs="Times New Roman"/>
+          <w:lang w:val="en-US"/>
+        </w:rPr>
+        <w:t xml:space="preserve"> is done inside the block and initialization is done outside the while loop</w:t>
+      </w:r>
+    </w:p>
+    <w:p>
+      <w:pPr>
+        <w:pStyle w:val="ListParagraph"/>
+        <w:numPr>
+          <w:ilvl w:val="1"/>
+          <w:numId w:val="1"/>
+        </w:numPr>
+        <w:rPr>
+          <w:rFonts w:ascii="Times New Roman" w:hAnsi="Times New Roman" w:cs="Times New Roman"/>
+          <w:lang w:val="en-US"/>
+        </w:rPr>
+      </w:pPr>
+      <w:r>
+        <w:rPr>
+          <w:rFonts w:ascii="Times New Roman" w:hAnsi="Times New Roman" w:cs="Times New Roman"/>
+          <w:lang w:val="en-US"/>
+        </w:rPr>
+        <w:t xml:space="preserve">While(condition) </w:t>
+      </w:r>
+      <w:proofErr w:type="gramStart"/>
+      <w:r>
+        <w:rPr>
+          <w:rFonts w:ascii="Times New Roman" w:hAnsi="Times New Roman" w:cs="Times New Roman"/>
+          <w:lang w:val="en-US"/>
+        </w:rPr>
+        <w:t>{ -</w:t>
+      </w:r>
+      <w:proofErr w:type="gramEnd"/>
+      <w:r>
+        <w:rPr>
+          <w:rFonts w:ascii="Times New Roman" w:hAnsi="Times New Roman" w:cs="Times New Roman"/>
+          <w:lang w:val="en-US"/>
+        </w:rPr>
+        <w:t xml:space="preserve"> - - , </w:t>
+      </w:r>
+      <w:proofErr w:type="spellStart"/>
+      <w:r>
+        <w:rPr>
+          <w:rFonts w:ascii="Times New Roman" w:hAnsi="Times New Roman" w:cs="Times New Roman"/>
+          <w:lang w:val="en-US"/>
+        </w:rPr>
+        <w:t>updation</w:t>
+      </w:r>
+      <w:proofErr w:type="spellEnd"/>
+      <w:r>
+        <w:rPr>
+          <w:rFonts w:ascii="Times New Roman" w:hAnsi="Times New Roman" w:cs="Times New Roman"/>
+          <w:lang w:val="en-US"/>
+        </w:rPr>
+        <w:t>}</w:t>
+      </w:r>
+    </w:p>
+    <w:p>
+      <w:pPr>
+        <w:pStyle w:val="ListParagraph"/>
+        <w:ind w:left="1440"/>
+        <w:rPr>
+          <w:rFonts w:ascii="Times New Roman" w:hAnsi="Times New Roman" w:cs="Times New Roman"/>
+          <w:lang w:val="en-US"/>
+        </w:rPr>
+      </w:pPr>
+      <w:r>
+        <w:rPr>
+          <w:rFonts w:ascii="Times New Roman" w:hAnsi="Times New Roman" w:cs="Times New Roman"/>
+          <w:lang w:val="en-US"/>
+        </w:rPr>
+        <w:drawing>
+          <wp:inline distT="0" distB="0" distL="0" distR="0" wp14:anchorId="0538002C" wp14:editId="3ECAA495">
+            <wp:extent cx="1705384" cy="889205"/>
+            <wp:effectExtent l="0" t="0" r="0" b="0"/>
+            <wp:docPr id="84541534" name="Picture 1"/>
+            <wp:cNvGraphicFramePr>
+              <a:graphicFrameLocks xmlns:a="http://schemas.openxmlformats.org/drawingml/2006/main" noChangeAspect="1"/>
+            </wp:cNvGraphicFramePr>
+            <a:graphic xmlns:a="http://schemas.openxmlformats.org/drawingml/2006/main">
+              <a:graphicData uri="http://schemas.openxmlformats.org/drawingml/2006/picture">
+                <pic:pic xmlns:pic="http://schemas.openxmlformats.org/drawingml/2006/picture">
+                  <pic:nvPicPr>
+                    <pic:cNvPr id="84541534" name=""/>
+                    <pic:cNvPicPr/>
+                  </pic:nvPicPr>
+                  <pic:blipFill>
+                    <a:blip r:embed="rId13"/>
+                    <a:stretch>
+                      <a:fillRect/>
+                    </a:stretch>
+                  </pic:blipFill>
+                  <pic:spPr>
+                    <a:xfrm>
+                      <a:off x="0" y="0"/>
+                      <a:ext cx="1765426" cy="920512"/>
+                    </a:xfrm>
+                    <a:prstGeom prst="rect">
+                      <a:avLst/>
+                    </a:prstGeom>
+                  </pic:spPr>
+                </pic:pic>
+              </a:graphicData>
+            </a:graphic>
+          </wp:inline>
+        </w:drawing>
+      </w:r>
+    </w:p>
+    <w:p>
+      <w:pPr>
+        <w:rPr>
+          <w:rFonts w:ascii="Times New Roman" w:hAnsi="Times New Roman" w:cs="Times New Roman"/>
+          <w:lang w:val="en-US"/>
+        </w:rPr>
+      </w:pPr>
+    </w:p>
+    <w:p>
+      <w:pPr>
+        <w:pStyle w:val="ListParagraph"/>
+        <w:numPr>
+          <w:ilvl w:val="0"/>
+          <w:numId w:val="1"/>
+        </w:numPr>
+        <w:rPr>
+          <w:rFonts w:ascii="Times New Roman" w:hAnsi="Times New Roman" w:cs="Times New Roman"/>
+          <w:lang w:val="en-US"/>
+        </w:rPr>
+      </w:pPr>
+      <w:r>
+        <w:rPr>
+          <w:rFonts w:ascii="Times New Roman" w:hAnsi="Times New Roman" w:cs="Times New Roman"/>
+          <w:lang w:val="en-US"/>
+        </w:rPr>
+        <w:t>Do While Loop:</w:t>
+      </w:r>
+    </w:p>
+    <w:p>
+      <w:pPr>
+        <w:pStyle w:val="ListParagraph"/>
+        <w:numPr>
+          <w:ilvl w:val="1"/>
+          <w:numId w:val="1"/>
+        </w:numPr>
+        <w:rPr>
+          <w:rFonts w:ascii="Times New Roman" w:hAnsi="Times New Roman" w:cs="Times New Roman"/>
+          <w:lang w:val="en-US"/>
+        </w:rPr>
+      </w:pPr>
+      <w:r>
+        <w:rPr>
+          <w:rFonts w:ascii="Times New Roman" w:hAnsi="Times New Roman" w:cs="Times New Roman"/>
+          <w:lang w:val="en-US"/>
+        </w:rPr>
+        <w:t>Same as while loop but it will run 1 time for sure.</w:t>
+      </w:r>
+    </w:p>
+    <w:p>
+      <w:pPr>
+        <w:pStyle w:val="ListParagraph"/>
+        <w:numPr>
+          <w:ilvl w:val="1"/>
+          <w:numId w:val="1"/>
+        </w:numPr>
+        <w:rPr>
+          <w:rFonts w:ascii="Times New Roman" w:hAnsi="Times New Roman" w:cs="Times New Roman"/>
+          <w:lang w:val="en-US"/>
+        </w:rPr>
+      </w:pPr>
+      <w:r>
+        <w:rPr>
+          <w:rFonts w:ascii="Times New Roman" w:hAnsi="Times New Roman" w:cs="Times New Roman"/>
+          <w:lang w:val="en-US"/>
+        </w:rPr>
+        <w:t>Do {</w:t>
+      </w:r>
+    </w:p>
+    <w:p>
+      <w:pPr>
+        <w:pStyle w:val="ListParagraph"/>
+        <w:ind w:left="1440"/>
+        <w:rPr>
+          <w:rFonts w:ascii="Times New Roman" w:hAnsi="Times New Roman" w:cs="Times New Roman"/>
+          <w:lang w:val="en-US"/>
+        </w:rPr>
+      </w:pPr>
+      <w:r>
+        <w:rPr>
+          <w:rFonts w:ascii="Times New Roman" w:hAnsi="Times New Roman" w:cs="Times New Roman"/>
+          <w:lang w:val="en-US"/>
+        </w:rPr>
+        <w:t>} while(condition)</w:t>
+      </w:r>
+    </w:p>
+    <w:p>
+      <w:pPr>
+        <w:pStyle w:val="ListParagraph"/>
+        <w:ind w:left="1440"/>
+        <w:rPr>
+          <w:rFonts w:ascii="Times New Roman" w:hAnsi="Times New Roman" w:cs="Times New Roman"/>
+          <w:lang w:val="en-US"/>
+        </w:rPr>
+      </w:pPr>
+      <w:r>
+        <w:rPr>
+          <w:rFonts w:ascii="Times New Roman" w:hAnsi="Times New Roman" w:cs="Times New Roman"/>
+          <w:lang w:val="en-US"/>
+        </w:rPr>
+        <w:drawing>
+          <wp:inline distT="0" distB="0" distL="0" distR="0" wp14:anchorId="70582500" wp14:editId="3D7C6A48">
+            <wp:extent cx="2249536" cy="1099269"/>
+            <wp:effectExtent l="0" t="0" r="0" b="5715"/>
+            <wp:docPr id="956637993" name="Picture 1"/>
+            <wp:cNvGraphicFramePr>
+              <a:graphicFrameLocks xmlns:a="http://schemas.openxmlformats.org/drawingml/2006/main" noChangeAspect="1"/>
+            </wp:cNvGraphicFramePr>
+            <a:graphic xmlns:a="http://schemas.openxmlformats.org/drawingml/2006/main">
+              <a:graphicData uri="http://schemas.openxmlformats.org/drawingml/2006/picture">
+                <pic:pic xmlns:pic="http://schemas.openxmlformats.org/drawingml/2006/picture">
+                  <pic:nvPicPr>
+                    <pic:cNvPr id="956637993" name=""/>
+                    <pic:cNvPicPr/>
+                  </pic:nvPicPr>
+                  <pic:blipFill>
+                    <a:blip r:embed="rId14"/>
+                    <a:stretch>
+                      <a:fillRect/>
+                    </a:stretch>
+                  </pic:blipFill>
+                  <pic:spPr>
+                    <a:xfrm>
+                      <a:off x="0" y="0"/>
+                      <a:ext cx="2318741" cy="1133087"/>
+                    </a:xfrm>
+                    <a:prstGeom prst="rect">
+                      <a:avLst/>
+                    </a:prstGeom>
+                  </pic:spPr>
+                </pic:pic>
+              </a:graphicData>
+            </a:graphic>
+          </wp:inline>
+        </w:drawing>
+      </w:r>
+    </w:p>
+    <w:p>
+      <w:pPr>
+        <w:rPr>
+          <w:rFonts w:ascii="Times New Roman" w:hAnsi="Times New Roman" w:cs="Times New Roman"/>
+          <w:lang w:val="en-US"/>
+        </w:rPr>
+      </w:pPr>
+    </w:p>
+    <w:p>
+      <w:pPr>
+        <w:pStyle w:val="ListParagraph"/>
+        <w:numPr>
+          <w:ilvl w:val="0"/>
+          <w:numId w:val="1"/>
+        </w:numPr>
         <w:rPr>
           <w:rFonts w:ascii="Times New Roman" w:hAnsi="Times New Roman" w:cs="Times New Roman"/>
           <w:lang w:val="en-US"/>

</xml_diff>